<commit_message>
first vortex tunnel prototype in unity & 3D models created using Google Sketchup
</commit_message>
<xml_diff>
--- a/01_Dokumentation/Arbeitsjournal_Philipp_Groebelbauer.docx
+++ b/01_Dokumentation/Arbeitsjournal_Philipp_Groebelbauer.docx
@@ -2171,8 +2171,6 @@
               </w:rPr>
               <w:t>. angepasst</w:t>
             </w:r>
-            <w:bookmarkStart w:id="0" w:name="_GoBack"/>
-            <w:bookmarkEnd w:id="0"/>
           </w:p>
         </w:tc>
       </w:tr>
@@ -2184,6 +2182,808 @@
         </w:rPr>
       </w:pPr>
     </w:p>
+    <w:p>
+      <w:pPr>
+        <w:pStyle w:val="berschrift1"/>
+        <w:rPr>
+          <w:lang w:val="de-CH"/>
+        </w:rPr>
+      </w:pPr>
+      <w:r>
+        <w:rPr>
+          <w:lang w:val="de-CH"/>
+        </w:rPr>
+        <w:t>27</w:t>
+      </w:r>
+      <w:r>
+        <w:rPr>
+          <w:lang w:val="de-CH"/>
+        </w:rPr>
+        <w:t>.10.2017</w:t>
+      </w:r>
+    </w:p>
+    <w:tbl>
+      <w:tblPr>
+        <w:tblStyle w:val="Tabellenraster"/>
+        <w:tblW w:w="9209" w:type="dxa"/>
+        <w:tblLook w:val="04A0" w:firstRow="1" w:lastRow="0" w:firstColumn="1" w:lastColumn="0" w:noHBand="0" w:noVBand="1"/>
+      </w:tblPr>
+      <w:tblGrid>
+        <w:gridCol w:w="1812"/>
+        <w:gridCol w:w="7397"/>
+      </w:tblGrid>
+      <w:tr>
+        <w:tc>
+          <w:tcPr>
+            <w:tcW w:w="1812" w:type="dxa"/>
+          </w:tcPr>
+          <w:p>
+            <w:pPr>
+              <w:rPr>
+                <w:lang w:val="de-CH"/>
+              </w:rPr>
+            </w:pPr>
+            <w:r>
+              <w:rPr>
+                <w:lang w:val="de-CH"/>
+              </w:rPr>
+              <w:t>Arbeitsstunden</w:t>
+            </w:r>
+          </w:p>
+        </w:tc>
+        <w:tc>
+          <w:tcPr>
+            <w:tcW w:w="7397" w:type="dxa"/>
+          </w:tcPr>
+          <w:p>
+            <w:pPr>
+              <w:rPr>
+                <w:lang w:val="de-CH"/>
+              </w:rPr>
+            </w:pPr>
+            <w:r>
+              <w:rPr>
+                <w:lang w:val="de-CH"/>
+              </w:rPr>
+              <w:t>09</w:t>
+            </w:r>
+            <w:r>
+              <w:rPr>
+                <w:lang w:val="de-CH"/>
+              </w:rPr>
+              <w:t>:00-12:00, 13:00-17:00</w:t>
+            </w:r>
+          </w:p>
+        </w:tc>
+      </w:tr>
+      <w:tr>
+        <w:tc>
+          <w:tcPr>
+            <w:tcW w:w="1812" w:type="dxa"/>
+          </w:tcPr>
+          <w:p>
+            <w:pPr>
+              <w:rPr>
+                <w:lang w:val="de-CH"/>
+              </w:rPr>
+            </w:pPr>
+            <w:r>
+              <w:rPr>
+                <w:lang w:val="de-CH"/>
+              </w:rPr>
+              <w:t>Ort</w:t>
+            </w:r>
+          </w:p>
+        </w:tc>
+        <w:tc>
+          <w:tcPr>
+            <w:tcW w:w="7397" w:type="dxa"/>
+          </w:tcPr>
+          <w:p>
+            <w:pPr>
+              <w:rPr>
+                <w:lang w:val="de-CH"/>
+              </w:rPr>
+            </w:pPr>
+            <w:r>
+              <w:rPr>
+                <w:lang w:val="de-CH"/>
+              </w:rPr>
+              <w:t>Baar</w:t>
+            </w:r>
+          </w:p>
+        </w:tc>
+      </w:tr>
+      <w:tr>
+        <w:tc>
+          <w:tcPr>
+            <w:tcW w:w="1812" w:type="dxa"/>
+          </w:tcPr>
+          <w:p>
+            <w:pPr>
+              <w:rPr>
+                <w:lang w:val="de-CH"/>
+              </w:rPr>
+            </w:pPr>
+            <w:r>
+              <w:rPr>
+                <w:lang w:val="de-CH"/>
+              </w:rPr>
+              <w:t>Thema</w:t>
+            </w:r>
+          </w:p>
+        </w:tc>
+        <w:tc>
+          <w:tcPr>
+            <w:tcW w:w="7397" w:type="dxa"/>
+          </w:tcPr>
+          <w:p>
+            <w:pPr>
+              <w:rPr>
+                <w:lang w:val="de-CH"/>
+              </w:rPr>
+            </w:pPr>
+            <w:r>
+              <w:rPr>
+                <w:lang w:val="de-CH"/>
+              </w:rPr>
+              <w:t xml:space="preserve">Erstellung 3D-Modelle mit </w:t>
+            </w:r>
+            <w:proofErr w:type="spellStart"/>
+            <w:r>
+              <w:rPr>
+                <w:lang w:val="de-CH"/>
+              </w:rPr>
+              <w:t>Sketchup</w:t>
+            </w:r>
+            <w:proofErr w:type="spellEnd"/>
+            <w:r>
+              <w:rPr>
+                <w:lang w:val="de-CH"/>
+              </w:rPr>
+              <w:t xml:space="preserve">, erster Prototyp in </w:t>
+            </w:r>
+            <w:proofErr w:type="spellStart"/>
+            <w:r>
+              <w:rPr>
+                <w:lang w:val="de-CH"/>
+              </w:rPr>
+              <w:t>Unity</w:t>
+            </w:r>
+            <w:proofErr w:type="spellEnd"/>
+          </w:p>
+        </w:tc>
+      </w:tr>
+      <w:tr>
+        <w:tc>
+          <w:tcPr>
+            <w:tcW w:w="1812" w:type="dxa"/>
+          </w:tcPr>
+          <w:p>
+            <w:pPr>
+              <w:rPr>
+                <w:lang w:val="de-CH"/>
+              </w:rPr>
+            </w:pPr>
+            <w:r>
+              <w:rPr>
+                <w:lang w:val="de-CH"/>
+              </w:rPr>
+              <w:t>Bemerkungen</w:t>
+            </w:r>
+          </w:p>
+        </w:tc>
+        <w:tc>
+          <w:tcPr>
+            <w:tcW w:w="7397" w:type="dxa"/>
+          </w:tcPr>
+          <w:p>
+            <w:pPr>
+              <w:rPr>
+                <w:lang w:val="de-CH"/>
+              </w:rPr>
+            </w:pPr>
+            <w:proofErr w:type="spellStart"/>
+            <w:r>
+              <w:rPr>
+                <w:lang w:val="de-CH"/>
+              </w:rPr>
+              <w:t>Sketchup</w:t>
+            </w:r>
+            <w:proofErr w:type="spellEnd"/>
+            <w:r>
+              <w:rPr>
+                <w:lang w:val="de-CH"/>
+              </w:rPr>
+              <w:t xml:space="preserve"> wurde Blender vorgezogen aufgrund einfacherer Bedienung und mangelnder Blender-Erfahrung. 1 Zoll in </w:t>
+            </w:r>
+            <w:proofErr w:type="spellStart"/>
+            <w:r>
+              <w:rPr>
+                <w:lang w:val="de-CH"/>
+              </w:rPr>
+              <w:t>Sketchup</w:t>
+            </w:r>
+            <w:proofErr w:type="spellEnd"/>
+            <w:r>
+              <w:rPr>
+                <w:lang w:val="de-CH"/>
+              </w:rPr>
+              <w:t xml:space="preserve"> entspricht einem „</w:t>
+            </w:r>
+            <w:proofErr w:type="spellStart"/>
+            <w:r>
+              <w:rPr>
+                <w:lang w:val="de-CH"/>
+              </w:rPr>
+              <w:t>Unity</w:t>
+            </w:r>
+            <w:proofErr w:type="spellEnd"/>
+            <w:r>
+              <w:rPr>
+                <w:lang w:val="de-CH"/>
+              </w:rPr>
+              <w:t xml:space="preserve">-Meter“. Daher </w:t>
+            </w:r>
+            <w:proofErr w:type="spellStart"/>
+            <w:r>
+              <w:rPr>
+                <w:lang w:val="de-CH"/>
+              </w:rPr>
+              <w:t>Sketchup</w:t>
+            </w:r>
+            <w:proofErr w:type="spellEnd"/>
+            <w:r>
+              <w:rPr>
+                <w:lang w:val="de-CH"/>
+              </w:rPr>
+              <w:t xml:space="preserve"> unbedingt auf Zoll einstellen. Nach dem Export in </w:t>
+            </w:r>
+            <w:proofErr w:type="spellStart"/>
+            <w:r>
+              <w:rPr>
+                <w:lang w:val="de-CH"/>
+              </w:rPr>
+              <w:t>Unity</w:t>
+            </w:r>
+            <w:proofErr w:type="spellEnd"/>
+            <w:r>
+              <w:rPr>
+                <w:lang w:val="de-CH"/>
+              </w:rPr>
+              <w:t xml:space="preserve"> sind die Modelle 90 Grad gedreht – Modelle wurden in </w:t>
+            </w:r>
+            <w:proofErr w:type="spellStart"/>
+            <w:r>
+              <w:rPr>
+                <w:lang w:val="de-CH"/>
+              </w:rPr>
+              <w:t>Sketchup</w:t>
+            </w:r>
+            <w:proofErr w:type="spellEnd"/>
+            <w:r>
+              <w:rPr>
+                <w:lang w:val="de-CH"/>
+              </w:rPr>
+              <w:t xml:space="preserve"> rotiert, sodass sie nach Export gerade stehen.</w:t>
+            </w:r>
+          </w:p>
+        </w:tc>
+      </w:tr>
+    </w:tbl>
+    <w:p>
+      <w:pPr>
+        <w:pStyle w:val="berschrift1"/>
+        <w:rPr>
+          <w:lang w:val="de-CH"/>
+        </w:rPr>
+      </w:pPr>
+      <w:r>
+        <w:rPr>
+          <w:lang w:val="de-CH"/>
+        </w:rPr>
+        <w:t>29</w:t>
+      </w:r>
+      <w:r>
+        <w:rPr>
+          <w:lang w:val="de-CH"/>
+        </w:rPr>
+        <w:t>.10.2017</w:t>
+      </w:r>
+    </w:p>
+    <w:tbl>
+      <w:tblPr>
+        <w:tblStyle w:val="Tabellenraster"/>
+        <w:tblW w:w="9209" w:type="dxa"/>
+        <w:tblLook w:val="04A0" w:firstRow="1" w:lastRow="0" w:firstColumn="1" w:lastColumn="0" w:noHBand="0" w:noVBand="1"/>
+      </w:tblPr>
+      <w:tblGrid>
+        <w:gridCol w:w="1812"/>
+        <w:gridCol w:w="7397"/>
+      </w:tblGrid>
+      <w:tr>
+        <w:tc>
+          <w:tcPr>
+            <w:tcW w:w="1812" w:type="dxa"/>
+          </w:tcPr>
+          <w:p>
+            <w:pPr>
+              <w:rPr>
+                <w:lang w:val="de-CH"/>
+              </w:rPr>
+            </w:pPr>
+            <w:r>
+              <w:rPr>
+                <w:lang w:val="de-CH"/>
+              </w:rPr>
+              <w:t>Arbeitsstunden</w:t>
+            </w:r>
+          </w:p>
+        </w:tc>
+        <w:tc>
+          <w:tcPr>
+            <w:tcW w:w="7397" w:type="dxa"/>
+          </w:tcPr>
+          <w:p>
+            <w:pPr>
+              <w:rPr>
+                <w:lang w:val="de-CH"/>
+              </w:rPr>
+            </w:pPr>
+            <w:r>
+              <w:rPr>
+                <w:lang w:val="de-CH"/>
+              </w:rPr>
+              <w:t>13:00-18</w:t>
+            </w:r>
+            <w:r>
+              <w:rPr>
+                <w:lang w:val="de-CH"/>
+              </w:rPr>
+              <w:t>:00</w:t>
+            </w:r>
+          </w:p>
+        </w:tc>
+      </w:tr>
+      <w:tr>
+        <w:tc>
+          <w:tcPr>
+            <w:tcW w:w="1812" w:type="dxa"/>
+          </w:tcPr>
+          <w:p>
+            <w:pPr>
+              <w:rPr>
+                <w:lang w:val="de-CH"/>
+              </w:rPr>
+            </w:pPr>
+            <w:r>
+              <w:rPr>
+                <w:lang w:val="de-CH"/>
+              </w:rPr>
+              <w:t>Ort</w:t>
+            </w:r>
+          </w:p>
+        </w:tc>
+        <w:tc>
+          <w:tcPr>
+            <w:tcW w:w="7397" w:type="dxa"/>
+          </w:tcPr>
+          <w:p>
+            <w:pPr>
+              <w:rPr>
+                <w:lang w:val="de-CH"/>
+              </w:rPr>
+            </w:pPr>
+            <w:r>
+              <w:rPr>
+                <w:lang w:val="de-CH"/>
+              </w:rPr>
+              <w:t>Baar</w:t>
+            </w:r>
+          </w:p>
+        </w:tc>
+      </w:tr>
+      <w:tr>
+        <w:tc>
+          <w:tcPr>
+            <w:tcW w:w="1812" w:type="dxa"/>
+          </w:tcPr>
+          <w:p>
+            <w:pPr>
+              <w:rPr>
+                <w:lang w:val="de-CH"/>
+              </w:rPr>
+            </w:pPr>
+            <w:r>
+              <w:rPr>
+                <w:lang w:val="de-CH"/>
+              </w:rPr>
+              <w:t>Thema</w:t>
+            </w:r>
+          </w:p>
+        </w:tc>
+        <w:tc>
+          <w:tcPr>
+            <w:tcW w:w="7397" w:type="dxa"/>
+          </w:tcPr>
+          <w:p>
+            <w:pPr>
+              <w:rPr>
+                <w:lang w:val="de-CH"/>
+              </w:rPr>
+            </w:pPr>
+            <w:r>
+              <w:rPr>
+                <w:lang w:val="de-CH"/>
+              </w:rPr>
+              <w:t xml:space="preserve">Erstellung 3D-Modelle mit </w:t>
+            </w:r>
+            <w:proofErr w:type="spellStart"/>
+            <w:r>
+              <w:rPr>
+                <w:lang w:val="de-CH"/>
+              </w:rPr>
+              <w:t>Sketchup</w:t>
+            </w:r>
+            <w:proofErr w:type="spellEnd"/>
+            <w:r>
+              <w:rPr>
+                <w:lang w:val="de-CH"/>
+              </w:rPr>
+              <w:t xml:space="preserve">, erster Prototyp in </w:t>
+            </w:r>
+            <w:proofErr w:type="spellStart"/>
+            <w:r>
+              <w:rPr>
+                <w:lang w:val="de-CH"/>
+              </w:rPr>
+              <w:t>Unity</w:t>
+            </w:r>
+            <w:proofErr w:type="spellEnd"/>
+          </w:p>
+        </w:tc>
+      </w:tr>
+      <w:tr>
+        <w:tc>
+          <w:tcPr>
+            <w:tcW w:w="1812" w:type="dxa"/>
+          </w:tcPr>
+          <w:p>
+            <w:pPr>
+              <w:rPr>
+                <w:lang w:val="de-CH"/>
+              </w:rPr>
+            </w:pPr>
+            <w:r>
+              <w:rPr>
+                <w:lang w:val="de-CH"/>
+              </w:rPr>
+              <w:t>Bemerkungen</w:t>
+            </w:r>
+          </w:p>
+        </w:tc>
+        <w:tc>
+          <w:tcPr>
+            <w:tcW w:w="7397" w:type="dxa"/>
+          </w:tcPr>
+          <w:p>
+            <w:pPr>
+              <w:rPr>
+                <w:lang w:val="de-CH"/>
+              </w:rPr>
+            </w:pPr>
+            <w:r>
+              <w:rPr>
+                <w:lang w:val="de-CH"/>
+              </w:rPr>
+              <w:t xml:space="preserve">Verwendung von </w:t>
+            </w:r>
+            <w:proofErr w:type="spellStart"/>
+            <w:r>
+              <w:rPr>
+                <w:lang w:val="de-CH"/>
+              </w:rPr>
+              <w:t>Prefabs</w:t>
+            </w:r>
+            <w:proofErr w:type="spellEnd"/>
+            <w:r>
+              <w:rPr>
+                <w:lang w:val="de-CH"/>
+              </w:rPr>
+              <w:t xml:space="preserve"> zur einfachen Instanziierung – Tunnelstück und rotierende Lichtpunkte wurden als </w:t>
+            </w:r>
+            <w:proofErr w:type="spellStart"/>
+            <w:r>
+              <w:rPr>
+                <w:lang w:val="de-CH"/>
+              </w:rPr>
+              <w:t>Prefabs</w:t>
+            </w:r>
+            <w:proofErr w:type="spellEnd"/>
+            <w:r>
+              <w:rPr>
+                <w:lang w:val="de-CH"/>
+              </w:rPr>
+              <w:t xml:space="preserve"> definiert.</w:t>
+            </w:r>
+          </w:p>
+        </w:tc>
+      </w:tr>
+    </w:tbl>
+    <w:p>
+      <w:pPr>
+        <w:pStyle w:val="berschrift1"/>
+        <w:rPr>
+          <w:lang w:val="de-CH"/>
+        </w:rPr>
+      </w:pPr>
+    </w:p>
+    <w:p>
+      <w:pPr>
+        <w:pStyle w:val="berschrift1"/>
+        <w:rPr>
+          <w:lang w:val="de-CH"/>
+        </w:rPr>
+      </w:pPr>
+      <w:r>
+        <w:rPr>
+          <w:lang w:val="de-CH"/>
+        </w:rPr>
+        <w:t>30</w:t>
+      </w:r>
+      <w:r>
+        <w:rPr>
+          <w:lang w:val="de-CH"/>
+        </w:rPr>
+        <w:t>.10.2017</w:t>
+      </w:r>
+    </w:p>
+    <w:tbl>
+      <w:tblPr>
+        <w:tblStyle w:val="Tabellenraster"/>
+        <w:tblW w:w="9209" w:type="dxa"/>
+        <w:tblLook w:val="04A0" w:firstRow="1" w:lastRow="0" w:firstColumn="1" w:lastColumn="0" w:noHBand="0" w:noVBand="1"/>
+      </w:tblPr>
+      <w:tblGrid>
+        <w:gridCol w:w="1812"/>
+        <w:gridCol w:w="7397"/>
+      </w:tblGrid>
+      <w:tr>
+        <w:tc>
+          <w:tcPr>
+            <w:tcW w:w="1812" w:type="dxa"/>
+          </w:tcPr>
+          <w:p>
+            <w:pPr>
+              <w:rPr>
+                <w:lang w:val="de-CH"/>
+              </w:rPr>
+            </w:pPr>
+            <w:r>
+              <w:rPr>
+                <w:lang w:val="de-CH"/>
+              </w:rPr>
+              <w:t>Arbeitsstunden</w:t>
+            </w:r>
+          </w:p>
+        </w:tc>
+        <w:tc>
+          <w:tcPr>
+            <w:tcW w:w="7397" w:type="dxa"/>
+          </w:tcPr>
+          <w:p>
+            <w:pPr>
+              <w:rPr>
+                <w:lang w:val="de-CH"/>
+              </w:rPr>
+            </w:pPr>
+            <w:r>
+              <w:rPr>
+                <w:lang w:val="de-CH"/>
+              </w:rPr>
+              <w:t>10</w:t>
+            </w:r>
+            <w:r>
+              <w:rPr>
+                <w:lang w:val="de-CH"/>
+              </w:rPr>
+              <w:t xml:space="preserve">:00-12:00, </w:t>
+            </w:r>
+            <w:r>
+              <w:rPr>
+                <w:lang w:val="de-CH"/>
+              </w:rPr>
+              <w:t>13:00-18</w:t>
+            </w:r>
+            <w:r>
+              <w:rPr>
+                <w:lang w:val="de-CH"/>
+              </w:rPr>
+              <w:t>:00</w:t>
+            </w:r>
+          </w:p>
+        </w:tc>
+      </w:tr>
+      <w:tr>
+        <w:tc>
+          <w:tcPr>
+            <w:tcW w:w="1812" w:type="dxa"/>
+          </w:tcPr>
+          <w:p>
+            <w:pPr>
+              <w:rPr>
+                <w:lang w:val="de-CH"/>
+              </w:rPr>
+            </w:pPr>
+            <w:r>
+              <w:rPr>
+                <w:lang w:val="de-CH"/>
+              </w:rPr>
+              <w:t>Ort</w:t>
+            </w:r>
+          </w:p>
+        </w:tc>
+        <w:tc>
+          <w:tcPr>
+            <w:tcW w:w="7397" w:type="dxa"/>
+          </w:tcPr>
+          <w:p>
+            <w:pPr>
+              <w:rPr>
+                <w:lang w:val="de-CH"/>
+              </w:rPr>
+            </w:pPr>
+            <w:r>
+              <w:rPr>
+                <w:lang w:val="de-CH"/>
+              </w:rPr>
+              <w:t>Baar</w:t>
+            </w:r>
+          </w:p>
+        </w:tc>
+      </w:tr>
+      <w:tr>
+        <w:tc>
+          <w:tcPr>
+            <w:tcW w:w="1812" w:type="dxa"/>
+          </w:tcPr>
+          <w:p>
+            <w:pPr>
+              <w:rPr>
+                <w:lang w:val="de-CH"/>
+              </w:rPr>
+            </w:pPr>
+            <w:r>
+              <w:rPr>
+                <w:lang w:val="de-CH"/>
+              </w:rPr>
+              <w:t>Thema</w:t>
+            </w:r>
+          </w:p>
+        </w:tc>
+        <w:tc>
+          <w:tcPr>
+            <w:tcW w:w="7397" w:type="dxa"/>
+          </w:tcPr>
+          <w:p>
+            <w:pPr>
+              <w:rPr>
+                <w:lang w:val="de-CH"/>
+              </w:rPr>
+            </w:pPr>
+            <w:r>
+              <w:rPr>
+                <w:lang w:val="de-CH"/>
+              </w:rPr>
+              <w:t xml:space="preserve">Erstellung 3D-Modelle mit </w:t>
+            </w:r>
+            <w:proofErr w:type="spellStart"/>
+            <w:r>
+              <w:rPr>
+                <w:lang w:val="de-CH"/>
+              </w:rPr>
+              <w:t>Sketchup</w:t>
+            </w:r>
+            <w:proofErr w:type="spellEnd"/>
+            <w:r>
+              <w:rPr>
+                <w:lang w:val="de-CH"/>
+              </w:rPr>
+              <w:t xml:space="preserve">, erster Prototyp in </w:t>
+            </w:r>
+            <w:proofErr w:type="spellStart"/>
+            <w:r>
+              <w:rPr>
+                <w:lang w:val="de-CH"/>
+              </w:rPr>
+              <w:t>Unity</w:t>
+            </w:r>
+            <w:proofErr w:type="spellEnd"/>
+          </w:p>
+        </w:tc>
+      </w:tr>
+      <w:tr>
+        <w:tc>
+          <w:tcPr>
+            <w:tcW w:w="1812" w:type="dxa"/>
+          </w:tcPr>
+          <w:p>
+            <w:pPr>
+              <w:rPr>
+                <w:lang w:val="de-CH"/>
+              </w:rPr>
+            </w:pPr>
+            <w:r>
+              <w:rPr>
+                <w:lang w:val="de-CH"/>
+              </w:rPr>
+              <w:t>Bemerkungen</w:t>
+            </w:r>
+          </w:p>
+        </w:tc>
+        <w:tc>
+          <w:tcPr>
+            <w:tcW w:w="7397" w:type="dxa"/>
+          </w:tcPr>
+          <w:p>
+            <w:pPr>
+              <w:rPr>
+                <w:lang w:val="de-CH"/>
+              </w:rPr>
+            </w:pPr>
+            <w:r>
+              <w:rPr>
+                <w:lang w:val="de-CH"/>
+              </w:rPr>
+              <w:t>Ab einer bestimmten Anzahl Spotlights werden diese unsichtbar. Das Problem konnte jedoch gelöst werden indem das Property „</w:t>
+            </w:r>
+            <w:proofErr w:type="spellStart"/>
+            <w:r>
+              <w:rPr>
+                <w:lang w:val="de-CH"/>
+              </w:rPr>
+              <w:t>Render</w:t>
+            </w:r>
+            <w:proofErr w:type="spellEnd"/>
+            <w:r>
+              <w:rPr>
+                <w:lang w:val="de-CH"/>
+              </w:rPr>
+              <w:t xml:space="preserve"> Mode“ von jedem Spotlight auf „</w:t>
+            </w:r>
+            <w:proofErr w:type="spellStart"/>
+            <w:r>
+              <w:rPr>
+                <w:lang w:val="de-CH"/>
+              </w:rPr>
+              <w:t>important</w:t>
+            </w:r>
+            <w:proofErr w:type="spellEnd"/>
+            <w:r>
+              <w:rPr>
+                <w:lang w:val="de-CH"/>
+              </w:rPr>
+              <w:t>“ gesetzt wird.</w:t>
+            </w:r>
+          </w:p>
+          <w:p>
+            <w:pPr>
+              <w:rPr>
+                <w:lang w:val="de-CH"/>
+              </w:rPr>
+            </w:pPr>
+            <w:r>
+              <w:rPr>
+                <w:lang w:val="de-CH"/>
+              </w:rPr>
+              <w:t>Weiteres unerwartetes Hindernis: Das aus Spotlights bestehende Wandmuster wird auch auf den Steg projiziert, was unerwünscht ist. Lösungssuche im Gange.</w:t>
+            </w:r>
+            <w:bookmarkStart w:id="0" w:name="_GoBack"/>
+            <w:bookmarkEnd w:id="0"/>
+          </w:p>
+        </w:tc>
+      </w:tr>
+    </w:tbl>
     <w:p>
       <w:pPr>
         <w:pStyle w:val="berschrift1"/>

</xml_diff>

<commit_message>
added scene for the introduction to VR
</commit_message>
<xml_diff>
--- a/01_Dokumentation/Arbeitsjournal_Philipp_Groebelbauer.docx
+++ b/01_Dokumentation/Arbeitsjournal_Philipp_Groebelbauer.docx
@@ -3333,19 +3333,7 @@
         <w:rPr>
           <w:lang w:val="de-CH"/>
         </w:rPr>
-        <w:t>0</w:t>
-      </w:r>
-      <w:r>
-        <w:rPr>
-          <w:lang w:val="de-CH"/>
-        </w:rPr>
-        <w:t>8</w:t>
-      </w:r>
-      <w:r>
-        <w:rPr>
-          <w:lang w:val="de-CH"/>
-        </w:rPr>
-        <w:t>.11.2017</w:t>
+        <w:t>08.11.2017</w:t>
       </w:r>
     </w:p>
     <w:tbl>
@@ -3391,31 +3379,7 @@
               <w:rPr>
                 <w:lang w:val="de-CH"/>
               </w:rPr>
-              <w:t>1</w:t>
-            </w:r>
-            <w:r>
-              <w:rPr>
-                <w:lang w:val="de-CH"/>
-              </w:rPr>
-              <w:t>1</w:t>
-            </w:r>
-            <w:r>
-              <w:rPr>
-                <w:lang w:val="de-CH"/>
-              </w:rPr>
-              <w:t>:00-1</w:t>
-            </w:r>
-            <w:r>
-              <w:rPr>
-                <w:lang w:val="de-CH"/>
-              </w:rPr>
-              <w:t>5</w:t>
-            </w:r>
-            <w:r>
-              <w:rPr>
-                <w:lang w:val="de-CH"/>
-              </w:rPr>
-              <w:t>:00</w:t>
+              <w:t>11:00-15:00</w:t>
             </w:r>
           </w:p>
         </w:tc>
@@ -3547,8 +3511,6 @@
               </w:rPr>
               <w:t>. Mit unterschiedlichen Drehgeschwindigkeiten, Textur einer Landschaft oder eines Raumes ausprobieren.</w:t>
             </w:r>
-            <w:bookmarkStart w:id="0" w:name="_GoBack"/>
-            <w:bookmarkEnd w:id="0"/>
           </w:p>
         </w:tc>
       </w:tr>
@@ -3556,6 +3518,244 @@
     <w:p>
       <w:pPr>
         <w:pStyle w:val="berschrift1"/>
+        <w:rPr>
+          <w:lang w:val="de-CH"/>
+        </w:rPr>
+      </w:pPr>
+      <w:r>
+        <w:rPr>
+          <w:lang w:val="de-CH"/>
+        </w:rPr>
+        <w:t>13.11.2017</w:t>
+      </w:r>
+    </w:p>
+    <w:tbl>
+      <w:tblPr>
+        <w:tblStyle w:val="Tabellenraster"/>
+        <w:tblW w:w="9209" w:type="dxa"/>
+        <w:tblLook w:val="04A0" w:firstRow="1" w:lastRow="0" w:firstColumn="1" w:lastColumn="0" w:noHBand="0" w:noVBand="1"/>
+      </w:tblPr>
+      <w:tblGrid>
+        <w:gridCol w:w="1812"/>
+        <w:gridCol w:w="7397"/>
+      </w:tblGrid>
+      <w:tr>
+        <w:tc>
+          <w:tcPr>
+            <w:tcW w:w="1812" w:type="dxa"/>
+          </w:tcPr>
+          <w:p>
+            <w:pPr>
+              <w:rPr>
+                <w:lang w:val="de-CH"/>
+              </w:rPr>
+            </w:pPr>
+            <w:r>
+              <w:rPr>
+                <w:lang w:val="de-CH"/>
+              </w:rPr>
+              <w:t>Arbeitsstunden</w:t>
+            </w:r>
+          </w:p>
+        </w:tc>
+        <w:tc>
+          <w:tcPr>
+            <w:tcW w:w="7397" w:type="dxa"/>
+          </w:tcPr>
+          <w:p>
+            <w:pPr>
+              <w:rPr>
+                <w:lang w:val="de-CH"/>
+              </w:rPr>
+            </w:pPr>
+            <w:r>
+              <w:rPr>
+                <w:lang w:val="de-CH"/>
+              </w:rPr>
+              <w:t>09:00-12</w:t>
+            </w:r>
+            <w:r>
+              <w:rPr>
+                <w:lang w:val="de-CH"/>
+              </w:rPr>
+              <w:t>:00</w:t>
+            </w:r>
+            <w:r>
+              <w:rPr>
+                <w:lang w:val="de-CH"/>
+              </w:rPr>
+              <w:t>, 13:00-18:00</w:t>
+            </w:r>
+          </w:p>
+        </w:tc>
+      </w:tr>
+      <w:tr>
+        <w:tc>
+          <w:tcPr>
+            <w:tcW w:w="1812" w:type="dxa"/>
+          </w:tcPr>
+          <w:p>
+            <w:pPr>
+              <w:rPr>
+                <w:lang w:val="de-CH"/>
+              </w:rPr>
+            </w:pPr>
+            <w:r>
+              <w:rPr>
+                <w:lang w:val="de-CH"/>
+              </w:rPr>
+              <w:t>Ort</w:t>
+            </w:r>
+          </w:p>
+        </w:tc>
+        <w:tc>
+          <w:tcPr>
+            <w:tcW w:w="7397" w:type="dxa"/>
+          </w:tcPr>
+          <w:p>
+            <w:pPr>
+              <w:rPr>
+                <w:lang w:val="de-CH"/>
+              </w:rPr>
+            </w:pPr>
+            <w:r>
+              <w:rPr>
+                <w:lang w:val="de-CH"/>
+              </w:rPr>
+              <w:t>Baar</w:t>
+            </w:r>
+          </w:p>
+        </w:tc>
+      </w:tr>
+      <w:tr>
+        <w:tc>
+          <w:tcPr>
+            <w:tcW w:w="1812" w:type="dxa"/>
+          </w:tcPr>
+          <w:p>
+            <w:pPr>
+              <w:rPr>
+                <w:lang w:val="de-CH"/>
+              </w:rPr>
+            </w:pPr>
+            <w:r>
+              <w:rPr>
+                <w:lang w:val="de-CH"/>
+              </w:rPr>
+              <w:t>Thema</w:t>
+            </w:r>
+          </w:p>
+        </w:tc>
+        <w:tc>
+          <w:tcPr>
+            <w:tcW w:w="7397" w:type="dxa"/>
+          </w:tcPr>
+          <w:p>
+            <w:pPr>
+              <w:rPr>
+                <w:lang w:val="de-CH"/>
+              </w:rPr>
+            </w:pPr>
+            <w:r>
+              <w:rPr>
+                <w:lang w:val="de-CH"/>
+              </w:rPr>
+              <w:t>Intro-Szenario zur Angewöhnung an VR</w:t>
+            </w:r>
+          </w:p>
+        </w:tc>
+      </w:tr>
+      <w:tr>
+        <w:tc>
+          <w:tcPr>
+            <w:tcW w:w="1812" w:type="dxa"/>
+          </w:tcPr>
+          <w:p>
+            <w:pPr>
+              <w:rPr>
+                <w:lang w:val="de-CH"/>
+              </w:rPr>
+            </w:pPr>
+            <w:r>
+              <w:rPr>
+                <w:lang w:val="de-CH"/>
+              </w:rPr>
+              <w:t>Bemerkungen</w:t>
+            </w:r>
+          </w:p>
+        </w:tc>
+        <w:tc>
+          <w:tcPr>
+            <w:tcW w:w="7397" w:type="dxa"/>
+          </w:tcPr>
+          <w:p>
+            <w:pPr>
+              <w:rPr>
+                <w:lang w:val="de-CH"/>
+              </w:rPr>
+            </w:pPr>
+            <w:r>
+              <w:rPr>
+                <w:lang w:val="de-CH"/>
+              </w:rPr>
+              <w:t xml:space="preserve">Zur Erstellung des Szenarios wurden das in </w:t>
+            </w:r>
+            <w:proofErr w:type="spellStart"/>
+            <w:r>
+              <w:rPr>
+                <w:lang w:val="de-CH"/>
+              </w:rPr>
+              <w:t>Unity</w:t>
+            </w:r>
+            <w:proofErr w:type="spellEnd"/>
+            <w:r>
+              <w:rPr>
+                <w:lang w:val="de-CH"/>
+              </w:rPr>
+              <w:t xml:space="preserve"> integrierte Terrain-Tool und einige Standard-Assets (</w:t>
+            </w:r>
+            <w:proofErr w:type="spellStart"/>
+            <w:r>
+              <w:rPr>
+                <w:lang w:val="de-CH"/>
+              </w:rPr>
+              <w:t>importierbar</w:t>
+            </w:r>
+            <w:proofErr w:type="spellEnd"/>
+            <w:r>
+              <w:rPr>
+                <w:lang w:val="de-CH"/>
+              </w:rPr>
+              <w:t>) verwendet. Der Übergang in den Tunnel geschieht vorläufig durch „</w:t>
+            </w:r>
+            <w:proofErr w:type="spellStart"/>
+            <w:r>
+              <w:rPr>
+                <w:lang w:val="de-CH"/>
+              </w:rPr>
+              <w:t>Teleportation</w:t>
+            </w:r>
+            <w:proofErr w:type="spellEnd"/>
+            <w:r>
+              <w:rPr>
+                <w:lang w:val="de-CH"/>
+              </w:rPr>
+              <w:t>“, wenn d</w:t>
+            </w:r>
+            <w:bookmarkStart w:id="0" w:name="_GoBack"/>
+            <w:bookmarkEnd w:id="0"/>
+            <w:r>
+              <w:rPr>
+                <w:lang w:val="de-CH"/>
+              </w:rPr>
+              <w:t>er Proband in einen per Spotlight markierten Bereich tritt.</w:t>
+            </w:r>
+          </w:p>
+        </w:tc>
+      </w:tr>
+    </w:tbl>
+    <w:p>
+      <w:pPr>
         <w:rPr>
           <w:lang w:val="de-CH"/>
         </w:rPr>

</xml_diff>

<commit_message>
connected Intro scene with vortextunnel scene via teleporter. Added different gangplanks according to params from xml.
</commit_message>
<xml_diff>
--- a/01_Dokumentation/Arbeitsjournal_Philipp_Groebelbauer.docx
+++ b/01_Dokumentation/Arbeitsjournal_Philipp_Groebelbauer.docx
@@ -3572,19 +3572,7 @@
               <w:rPr>
                 <w:lang w:val="de-CH"/>
               </w:rPr>
-              <w:t>09:00-12</w:t>
-            </w:r>
-            <w:r>
-              <w:rPr>
-                <w:lang w:val="de-CH"/>
-              </w:rPr>
-              <w:t>:00</w:t>
-            </w:r>
-            <w:r>
-              <w:rPr>
-                <w:lang w:val="de-CH"/>
-              </w:rPr>
-              <w:t>, 13:00-18:00</w:t>
+              <w:t>09:00-12:00, 13:00-18:00</w:t>
             </w:r>
           </w:p>
         </w:tc>
@@ -3740,15 +3728,7 @@
               <w:rPr>
                 <w:lang w:val="de-CH"/>
               </w:rPr>
-              <w:t>“, wenn d</w:t>
-            </w:r>
-            <w:bookmarkStart w:id="0" w:name="_GoBack"/>
-            <w:bookmarkEnd w:id="0"/>
-            <w:r>
-              <w:rPr>
-                <w:lang w:val="de-CH"/>
-              </w:rPr>
-              <w:t>er Proband in einen per Spotlight markierten Bereich tritt.</w:t>
+              <w:t>“, wenn der Proband in einen per Spotlight markierten Bereich tritt.</w:t>
             </w:r>
           </w:p>
         </w:tc>
@@ -3756,6 +3736,455 @@
     </w:tbl>
     <w:p>
       <w:pPr>
+        <w:rPr>
+          <w:lang w:val="de-CH"/>
+        </w:rPr>
+      </w:pPr>
+    </w:p>
+    <w:p>
+      <w:pPr>
+        <w:pStyle w:val="berschrift1"/>
+        <w:rPr>
+          <w:lang w:val="de-CH"/>
+        </w:rPr>
+      </w:pPr>
+      <w:r>
+        <w:rPr>
+          <w:lang w:val="de-CH"/>
+        </w:rPr>
+        <w:t>1</w:t>
+      </w:r>
+      <w:r>
+        <w:rPr>
+          <w:lang w:val="de-CH"/>
+        </w:rPr>
+        <w:t>5</w:t>
+      </w:r>
+      <w:r>
+        <w:rPr>
+          <w:lang w:val="de-CH"/>
+        </w:rPr>
+        <w:t>.11.2017</w:t>
+      </w:r>
+    </w:p>
+    <w:tbl>
+      <w:tblPr>
+        <w:tblStyle w:val="Tabellenraster"/>
+        <w:tblW w:w="9209" w:type="dxa"/>
+        <w:tblLook w:val="04A0" w:firstRow="1" w:lastRow="0" w:firstColumn="1" w:lastColumn="0" w:noHBand="0" w:noVBand="1"/>
+      </w:tblPr>
+      <w:tblGrid>
+        <w:gridCol w:w="1812"/>
+        <w:gridCol w:w="7397"/>
+      </w:tblGrid>
+      <w:tr>
+        <w:tc>
+          <w:tcPr>
+            <w:tcW w:w="1812" w:type="dxa"/>
+          </w:tcPr>
+          <w:p>
+            <w:pPr>
+              <w:rPr>
+                <w:lang w:val="de-CH"/>
+              </w:rPr>
+            </w:pPr>
+            <w:r>
+              <w:rPr>
+                <w:lang w:val="de-CH"/>
+              </w:rPr>
+              <w:t>Arbeitsstunden</w:t>
+            </w:r>
+          </w:p>
+        </w:tc>
+        <w:tc>
+          <w:tcPr>
+            <w:tcW w:w="7397" w:type="dxa"/>
+          </w:tcPr>
+          <w:p>
+            <w:pPr>
+              <w:rPr>
+                <w:lang w:val="de-CH"/>
+              </w:rPr>
+            </w:pPr>
+            <w:r>
+              <w:rPr>
+                <w:lang w:val="de-CH"/>
+              </w:rPr>
+              <w:t>13:00-1</w:t>
+            </w:r>
+            <w:r>
+              <w:rPr>
+                <w:lang w:val="de-CH"/>
+              </w:rPr>
+              <w:t>7</w:t>
+            </w:r>
+            <w:r>
+              <w:rPr>
+                <w:lang w:val="de-CH"/>
+              </w:rPr>
+              <w:t>:00</w:t>
+            </w:r>
+          </w:p>
+        </w:tc>
+      </w:tr>
+      <w:tr>
+        <w:tc>
+          <w:tcPr>
+            <w:tcW w:w="1812" w:type="dxa"/>
+          </w:tcPr>
+          <w:p>
+            <w:pPr>
+              <w:rPr>
+                <w:lang w:val="de-CH"/>
+              </w:rPr>
+            </w:pPr>
+            <w:r>
+              <w:rPr>
+                <w:lang w:val="de-CH"/>
+              </w:rPr>
+              <w:t>Ort</w:t>
+            </w:r>
+          </w:p>
+        </w:tc>
+        <w:tc>
+          <w:tcPr>
+            <w:tcW w:w="7397" w:type="dxa"/>
+          </w:tcPr>
+          <w:p>
+            <w:pPr>
+              <w:rPr>
+                <w:lang w:val="de-CH"/>
+              </w:rPr>
+            </w:pPr>
+            <w:proofErr w:type="spellStart"/>
+            <w:r>
+              <w:rPr>
+                <w:lang w:val="de-CH"/>
+              </w:rPr>
+              <w:t>Rotkreuz</w:t>
+            </w:r>
+            <w:proofErr w:type="spellEnd"/>
+          </w:p>
+        </w:tc>
+      </w:tr>
+      <w:tr>
+        <w:tc>
+          <w:tcPr>
+            <w:tcW w:w="1812" w:type="dxa"/>
+          </w:tcPr>
+          <w:p>
+            <w:pPr>
+              <w:rPr>
+                <w:lang w:val="de-CH"/>
+              </w:rPr>
+            </w:pPr>
+            <w:r>
+              <w:rPr>
+                <w:lang w:val="de-CH"/>
+              </w:rPr>
+              <w:t>Thema</w:t>
+            </w:r>
+          </w:p>
+        </w:tc>
+        <w:tc>
+          <w:tcPr>
+            <w:tcW w:w="7397" w:type="dxa"/>
+          </w:tcPr>
+          <w:p>
+            <w:pPr>
+              <w:rPr>
+                <w:lang w:val="de-CH"/>
+              </w:rPr>
+            </w:pPr>
+            <w:r>
+              <w:rPr>
+                <w:lang w:val="de-CH"/>
+              </w:rPr>
+              <w:t xml:space="preserve">XML Datei laden in </w:t>
+            </w:r>
+            <w:proofErr w:type="spellStart"/>
+            <w:r>
+              <w:rPr>
+                <w:lang w:val="de-CH"/>
+              </w:rPr>
+              <w:t>Unity</w:t>
+            </w:r>
+            <w:proofErr w:type="spellEnd"/>
+            <w:r>
+              <w:rPr>
+                <w:lang w:val="de-CH"/>
+              </w:rPr>
+              <w:t xml:space="preserve"> inkl. Tutorial</w:t>
+            </w:r>
+          </w:p>
+        </w:tc>
+      </w:tr>
+      <w:tr>
+        <w:tc>
+          <w:tcPr>
+            <w:tcW w:w="1812" w:type="dxa"/>
+          </w:tcPr>
+          <w:p>
+            <w:pPr>
+              <w:rPr>
+                <w:lang w:val="de-CH"/>
+              </w:rPr>
+            </w:pPr>
+            <w:r>
+              <w:rPr>
+                <w:lang w:val="de-CH"/>
+              </w:rPr>
+              <w:t>Bemerkungen</w:t>
+            </w:r>
+          </w:p>
+        </w:tc>
+        <w:tc>
+          <w:tcPr>
+            <w:tcW w:w="7397" w:type="dxa"/>
+          </w:tcPr>
+          <w:p>
+            <w:pPr>
+              <w:rPr>
+                <w:lang w:val="de-CH"/>
+              </w:rPr>
+            </w:pPr>
+            <w:r>
+              <w:rPr>
+                <w:lang w:val="de-CH"/>
+              </w:rPr>
+              <w:t xml:space="preserve">Die Parameter aus der XML-Datei werden jetzt korrekt in ein eigenes </w:t>
+            </w:r>
+            <w:proofErr w:type="spellStart"/>
+            <w:r>
+              <w:rPr>
+                <w:lang w:val="de-CH"/>
+              </w:rPr>
+              <w:t>VortexParams</w:t>
+            </w:r>
+            <w:proofErr w:type="spellEnd"/>
+            <w:r>
+              <w:rPr>
+                <w:lang w:val="de-CH"/>
+              </w:rPr>
+              <w:t xml:space="preserve"> Objekt übertragen, von welchem sie abgerufen werden.</w:t>
+            </w:r>
+          </w:p>
+        </w:tc>
+      </w:tr>
+    </w:tbl>
+    <w:p>
+      <w:pPr>
+        <w:rPr>
+          <w:lang w:val="de-CH"/>
+        </w:rPr>
+      </w:pPr>
+    </w:p>
+    <w:p>
+      <w:pPr>
+        <w:pStyle w:val="berschrift1"/>
+        <w:rPr>
+          <w:lang w:val="de-CH"/>
+        </w:rPr>
+      </w:pPr>
+      <w:r>
+        <w:rPr>
+          <w:lang w:val="de-CH"/>
+        </w:rPr>
+        <w:t>20</w:t>
+      </w:r>
+      <w:r>
+        <w:rPr>
+          <w:lang w:val="de-CH"/>
+        </w:rPr>
+        <w:t>.11.2017</w:t>
+      </w:r>
+    </w:p>
+    <w:tbl>
+      <w:tblPr>
+        <w:tblStyle w:val="Tabellenraster"/>
+        <w:tblW w:w="9209" w:type="dxa"/>
+        <w:tblLook w:val="04A0" w:firstRow="1" w:lastRow="0" w:firstColumn="1" w:lastColumn="0" w:noHBand="0" w:noVBand="1"/>
+      </w:tblPr>
+      <w:tblGrid>
+        <w:gridCol w:w="1812"/>
+        <w:gridCol w:w="7397"/>
+      </w:tblGrid>
+      <w:tr>
+        <w:tc>
+          <w:tcPr>
+            <w:tcW w:w="1812" w:type="dxa"/>
+          </w:tcPr>
+          <w:p>
+            <w:pPr>
+              <w:rPr>
+                <w:lang w:val="de-CH"/>
+              </w:rPr>
+            </w:pPr>
+            <w:r>
+              <w:rPr>
+                <w:lang w:val="de-CH"/>
+              </w:rPr>
+              <w:t>Arbeitsstunden</w:t>
+            </w:r>
+          </w:p>
+        </w:tc>
+        <w:tc>
+          <w:tcPr>
+            <w:tcW w:w="7397" w:type="dxa"/>
+          </w:tcPr>
+          <w:p>
+            <w:pPr>
+              <w:rPr>
+                <w:lang w:val="de-CH"/>
+              </w:rPr>
+            </w:pPr>
+            <w:r>
+              <w:rPr>
+                <w:lang w:val="de-CH"/>
+              </w:rPr>
+              <w:t>10</w:t>
+            </w:r>
+            <w:r>
+              <w:rPr>
+                <w:lang w:val="de-CH"/>
+              </w:rPr>
+              <w:t>:00-1</w:t>
+            </w:r>
+            <w:r>
+              <w:rPr>
+                <w:lang w:val="de-CH"/>
+              </w:rPr>
+              <w:t>2</w:t>
+            </w:r>
+            <w:r>
+              <w:rPr>
+                <w:lang w:val="de-CH"/>
+              </w:rPr>
+              <w:t>:00</w:t>
+            </w:r>
+            <w:r>
+              <w:rPr>
+                <w:lang w:val="de-CH"/>
+              </w:rPr>
+              <w:t>, 13:00-18:00</w:t>
+            </w:r>
+          </w:p>
+        </w:tc>
+      </w:tr>
+      <w:tr>
+        <w:tc>
+          <w:tcPr>
+            <w:tcW w:w="1812" w:type="dxa"/>
+          </w:tcPr>
+          <w:p>
+            <w:pPr>
+              <w:rPr>
+                <w:lang w:val="de-CH"/>
+              </w:rPr>
+            </w:pPr>
+            <w:r>
+              <w:rPr>
+                <w:lang w:val="de-CH"/>
+              </w:rPr>
+              <w:t>Ort</w:t>
+            </w:r>
+          </w:p>
+        </w:tc>
+        <w:tc>
+          <w:tcPr>
+            <w:tcW w:w="7397" w:type="dxa"/>
+          </w:tcPr>
+          <w:p>
+            <w:pPr>
+              <w:rPr>
+                <w:lang w:val="de-CH"/>
+              </w:rPr>
+            </w:pPr>
+            <w:r>
+              <w:rPr>
+                <w:lang w:val="de-CH"/>
+              </w:rPr>
+              <w:t>Baar</w:t>
+            </w:r>
+          </w:p>
+        </w:tc>
+      </w:tr>
+      <w:tr>
+        <w:tc>
+          <w:tcPr>
+            <w:tcW w:w="1812" w:type="dxa"/>
+          </w:tcPr>
+          <w:p>
+            <w:pPr>
+              <w:rPr>
+                <w:lang w:val="de-CH"/>
+              </w:rPr>
+            </w:pPr>
+            <w:r>
+              <w:rPr>
+                <w:lang w:val="de-CH"/>
+              </w:rPr>
+              <w:t>Thema</w:t>
+            </w:r>
+          </w:p>
+        </w:tc>
+        <w:tc>
+          <w:tcPr>
+            <w:tcW w:w="7397" w:type="dxa"/>
+          </w:tcPr>
+          <w:p>
+            <w:pPr>
+              <w:rPr>
+                <w:lang w:val="de-CH"/>
+              </w:rPr>
+            </w:pPr>
+            <w:r>
+              <w:rPr>
+                <w:lang w:val="de-CH"/>
+              </w:rPr>
+              <w:t>Intro-Szenario mit der Tunnelsimulation verbinden &amp; Erstellung eines halbtransparenten Stegs</w:t>
+            </w:r>
+          </w:p>
+        </w:tc>
+      </w:tr>
+      <w:tr>
+        <w:tc>
+          <w:tcPr>
+            <w:tcW w:w="1812" w:type="dxa"/>
+          </w:tcPr>
+          <w:p>
+            <w:pPr>
+              <w:rPr>
+                <w:lang w:val="de-CH"/>
+              </w:rPr>
+            </w:pPr>
+            <w:r>
+              <w:rPr>
+                <w:lang w:val="de-CH"/>
+              </w:rPr>
+              <w:t>Bemerkungen</w:t>
+            </w:r>
+          </w:p>
+        </w:tc>
+        <w:tc>
+          <w:tcPr>
+            <w:tcW w:w="7397" w:type="dxa"/>
+          </w:tcPr>
+          <w:p>
+            <w:pPr>
+              <w:rPr>
+                <w:lang w:val="de-CH"/>
+              </w:rPr>
+            </w:pPr>
+            <w:bookmarkStart w:id="0" w:name="_GoBack"/>
+            <w:bookmarkEnd w:id="0"/>
+          </w:p>
+        </w:tc>
+      </w:tr>
+    </w:tbl>
+    <w:p>
+      <w:pPr>
+        <w:pStyle w:val="berschrift1"/>
         <w:rPr>
           <w:lang w:val="de-CH"/>
         </w:rPr>

</xml_diff>

<commit_message>
defined and documented six scenarios for tests. (to be tested 29.11.17 with volunteers)
</commit_message>
<xml_diff>
--- a/01_Dokumentation/Arbeitsjournal_Philipp_Groebelbauer.docx
+++ b/01_Dokumentation/Arbeitsjournal_Philipp_Groebelbauer.docx
@@ -1,6 +1,6 @@
 
 <file path=word/document.xml><?xml version="1.0" encoding="utf-8"?>
-<w:document xmlns:wpc="http://schemas.microsoft.com/office/word/2010/wordprocessingCanvas" xmlns:cx="http://schemas.microsoft.com/office/drawing/2014/chartex" xmlns:cx1="http://schemas.microsoft.com/office/drawing/2015/9/8/chartex" xmlns:cx2="http://schemas.microsoft.com/office/drawing/2015/10/21/chartex" xmlns:cx3="http://schemas.microsoft.com/office/drawing/2016/5/9/chartex" xmlns:cx4="http://schemas.microsoft.com/office/drawing/2016/5/10/chartex" xmlns:cx5="http://schemas.microsoft.com/office/drawing/2016/5/11/chartex" xmlns:cx6="http://schemas.microsoft.com/office/drawing/2016/5/12/chartex" xmlns:cx7="http://schemas.microsoft.com/office/drawing/2016/5/13/chartex" xmlns:cx8="http://schemas.microsoft.com/office/drawing/2016/5/14/chartex" xmlns:mc="http://schemas.openxmlformats.org/markup-compatibility/2006" xmlns:aink="http://schemas.microsoft.com/office/drawing/2016/ink" xmlns:am3d="http://schemas.microsoft.com/office/drawing/2017/model3d" xmlns:o="urn:schemas-microsoft-com:office:office" xmlns:r="http://schemas.openxmlformats.org/officeDocument/2006/relationships" xmlns:m="http://schemas.openxmlformats.org/officeDocument/2006/math" xmlns:v="urn:schemas-microsoft-com:vml" xmlns:wp14="http://schemas.microsoft.com/office/word/2010/wordprocessingDrawing" xmlns:wp="http://schemas.openxmlformats.org/drawingml/2006/wordprocessingDrawing" xmlns:w10="urn:schemas-microsoft-com:office:word" xmlns:w="http://schemas.openxmlformats.org/wordprocessingml/2006/main" xmlns:w14="http://schemas.microsoft.com/office/word/2010/wordml" xmlns:w15="http://schemas.microsoft.com/office/word/2012/wordml" xmlns:w16se="http://schemas.microsoft.com/office/word/2015/wordml/symex" xmlns:wpg="http://schemas.microsoft.com/office/word/2010/wordprocessingGroup" xmlns:wpi="http://schemas.microsoft.com/office/word/2010/wordprocessingInk" xmlns:wne="http://schemas.microsoft.com/office/word/2006/wordml" xmlns:wps="http://schemas.microsoft.com/office/word/2010/wordprocessingShape" mc:Ignorable="w14 w15 w16se wp14">
+<w:document xmlns:wpc="http://schemas.microsoft.com/office/word/2010/wordprocessingCanvas" xmlns:mc="http://schemas.openxmlformats.org/markup-compatibility/2006" xmlns:o="urn:schemas-microsoft-com:office:office" xmlns:r="http://schemas.openxmlformats.org/officeDocument/2006/relationships" xmlns:m="http://schemas.openxmlformats.org/officeDocument/2006/math" xmlns:v="urn:schemas-microsoft-com:vml" xmlns:wp14="http://schemas.microsoft.com/office/word/2010/wordprocessingDrawing" xmlns:wp="http://schemas.openxmlformats.org/drawingml/2006/wordprocessingDrawing" xmlns:w10="urn:schemas-microsoft-com:office:word" xmlns:w="http://schemas.openxmlformats.org/wordprocessingml/2006/main" xmlns:w14="http://schemas.microsoft.com/office/word/2010/wordml" xmlns:w15="http://schemas.microsoft.com/office/word/2012/wordml" xmlns:wpg="http://schemas.microsoft.com/office/word/2010/wordprocessingGroup" xmlns:wpi="http://schemas.microsoft.com/office/word/2010/wordprocessingInk" xmlns:wne="http://schemas.microsoft.com/office/word/2006/wordml" xmlns:wps="http://schemas.microsoft.com/office/word/2010/wordprocessingShape" mc:Ignorable="w14 w15 wp14">
   <w:body>
     <w:p>
       <w:pPr>
@@ -1797,7 +1797,21 @@
               <w:rPr>
                 <w:lang w:val="de-CH"/>
               </w:rPr>
-              <w:t xml:space="preserve"> Test Szenario aus Unity konnte mithilfe des Steam VR </w:t>
+              <w:t xml:space="preserve"> Test Szenario aus Unity konnte mithilfe des </w:t>
+            </w:r>
+            <w:proofErr w:type="spellStart"/>
+            <w:r>
+              <w:rPr>
+                <w:lang w:val="de-CH"/>
+              </w:rPr>
+              <w:t>Steam</w:t>
+            </w:r>
+            <w:proofErr w:type="spellEnd"/>
+            <w:r>
+              <w:rPr>
+                <w:lang w:val="de-CH"/>
+              </w:rPr>
+              <w:t xml:space="preserve"> VR </w:t>
             </w:r>
             <w:proofErr w:type="spellStart"/>
             <w:r>
@@ -2036,14 +2050,14 @@
               <w:rPr>
                 <w:lang w:val="de-CH"/>
               </w:rPr>
-              <w:t>evt.</w:t>
+              <w:t>evt</w:t>
             </w:r>
             <w:proofErr w:type="spellEnd"/>
             <w:r>
               <w:rPr>
                 <w:lang w:val="de-CH"/>
               </w:rPr>
-              <w:t xml:space="preserve"> angepasst</w:t>
+              <w:t>. angepasst</w:t>
             </w:r>
           </w:p>
         </w:tc>
@@ -2269,7 +2283,21 @@
               <w:rPr>
                 <w:lang w:val="de-CH"/>
               </w:rPr>
-              <w:t xml:space="preserve"> entspricht einem „Unity-Meter“. Daher </w:t>
+              <w:t xml:space="preserve"> entspricht einem „</w:t>
+            </w:r>
+            <w:proofErr w:type="spellStart"/>
+            <w:r>
+              <w:rPr>
+                <w:lang w:val="de-CH"/>
+              </w:rPr>
+              <w:t>Unity</w:t>
+            </w:r>
+            <w:proofErr w:type="spellEnd"/>
+            <w:r>
+              <w:rPr>
+                <w:lang w:val="de-CH"/>
+              </w:rPr>
+              <w:t xml:space="preserve">-Meter“. Daher </w:t>
             </w:r>
             <w:proofErr w:type="spellStart"/>
             <w:r>
@@ -3329,14 +3357,14 @@
               <w:rPr>
                 <w:lang w:val="de-CH"/>
               </w:rPr>
-              <w:t>evt.</w:t>
+              <w:t>evt</w:t>
             </w:r>
             <w:proofErr w:type="spellEnd"/>
             <w:r>
               <w:rPr>
                 <w:lang w:val="de-CH"/>
               </w:rPr>
-              <w:t xml:space="preserve"> Mit unterschiedlichen Drehgeschwindigkeiten, Textur einer Landschaft oder eines Raumes ausprobieren.</w:t>
+              <w:t>. Mit unterschiedlichen Drehgeschwindigkeiten, Textur einer Landschaft oder eines Raumes ausprobieren.</w:t>
             </w:r>
           </w:p>
         </w:tc>
@@ -3354,19 +3382,7 @@
         <w:rPr>
           <w:lang w:val="de-CH"/>
         </w:rPr>
-        <w:t>0</w:t>
-      </w:r>
-      <w:r>
-        <w:rPr>
-          <w:lang w:val="de-CH"/>
-        </w:rPr>
-        <w:t>9</w:t>
-      </w:r>
-      <w:r>
-        <w:rPr>
-          <w:lang w:val="de-CH"/>
-        </w:rPr>
-        <w:t>.11.2017</w:t>
+        <w:t>09.11.2017</w:t>
       </w:r>
     </w:p>
     <w:tbl>
@@ -4161,13 +4177,192 @@
         <w:rPr>
           <w:lang w:val="de-CH"/>
         </w:rPr>
+        <w:t>22.11.2017</w:t>
+      </w:r>
+    </w:p>
+    <w:tbl>
+      <w:tblPr>
+        <w:tblStyle w:val="Tabellenraster"/>
+        <w:tblW w:w="9209" w:type="dxa"/>
+        <w:tblLook w:val="04A0" w:firstRow="1" w:lastRow="0" w:firstColumn="1" w:lastColumn="0" w:noHBand="0" w:noVBand="1"/>
+      </w:tblPr>
+      <w:tblGrid>
+        <w:gridCol w:w="1812"/>
+        <w:gridCol w:w="7397"/>
+      </w:tblGrid>
+      <w:tr>
+        <w:tc>
+          <w:tcPr>
+            <w:tcW w:w="1812" w:type="dxa"/>
+          </w:tcPr>
+          <w:p>
+            <w:pPr>
+              <w:rPr>
+                <w:lang w:val="de-CH"/>
+              </w:rPr>
+            </w:pPr>
+            <w:r>
+              <w:rPr>
+                <w:lang w:val="de-CH"/>
+              </w:rPr>
+              <w:t>Arbeitsstunden</w:t>
+            </w:r>
+          </w:p>
+        </w:tc>
+        <w:tc>
+          <w:tcPr>
+            <w:tcW w:w="7397" w:type="dxa"/>
+          </w:tcPr>
+          <w:p>
+            <w:pPr>
+              <w:rPr>
+                <w:lang w:val="de-CH"/>
+              </w:rPr>
+            </w:pPr>
+            <w:r>
+              <w:rPr>
+                <w:lang w:val="de-CH"/>
+              </w:rPr>
+              <w:t>13:00-17:00</w:t>
+            </w:r>
+          </w:p>
+        </w:tc>
+      </w:tr>
+      <w:tr>
+        <w:tc>
+          <w:tcPr>
+            <w:tcW w:w="1812" w:type="dxa"/>
+          </w:tcPr>
+          <w:p>
+            <w:pPr>
+              <w:rPr>
+                <w:lang w:val="de-CH"/>
+              </w:rPr>
+            </w:pPr>
+            <w:r>
+              <w:rPr>
+                <w:lang w:val="de-CH"/>
+              </w:rPr>
+              <w:t>Ort</w:t>
+            </w:r>
+          </w:p>
+        </w:tc>
+        <w:tc>
+          <w:tcPr>
+            <w:tcW w:w="7397" w:type="dxa"/>
+          </w:tcPr>
+          <w:p>
+            <w:pPr>
+              <w:rPr>
+                <w:lang w:val="de-CH"/>
+              </w:rPr>
+            </w:pPr>
+            <w:proofErr w:type="spellStart"/>
+            <w:r>
+              <w:rPr>
+                <w:lang w:val="de-CH"/>
+              </w:rPr>
+              <w:t>Rotkreuz</w:t>
+            </w:r>
+            <w:proofErr w:type="spellEnd"/>
+          </w:p>
+        </w:tc>
+      </w:tr>
+      <w:tr>
+        <w:tc>
+          <w:tcPr>
+            <w:tcW w:w="1812" w:type="dxa"/>
+          </w:tcPr>
+          <w:p>
+            <w:pPr>
+              <w:rPr>
+                <w:lang w:val="de-CH"/>
+              </w:rPr>
+            </w:pPr>
+            <w:r>
+              <w:rPr>
+                <w:lang w:val="de-CH"/>
+              </w:rPr>
+              <w:t>Thema</w:t>
+            </w:r>
+          </w:p>
+        </w:tc>
+        <w:tc>
+          <w:tcPr>
+            <w:tcW w:w="7397" w:type="dxa"/>
+          </w:tcPr>
+          <w:p>
+            <w:pPr>
+              <w:rPr>
+                <w:lang w:val="de-CH"/>
+              </w:rPr>
+            </w:pPr>
+            <w:r>
+              <w:rPr>
+                <w:lang w:val="de-CH"/>
+              </w:rPr>
+              <w:t>Generierung der Lichter aufgrund des XML</w:t>
+            </w:r>
+          </w:p>
+        </w:tc>
+      </w:tr>
+      <w:tr>
+        <w:tc>
+          <w:tcPr>
+            <w:tcW w:w="1812" w:type="dxa"/>
+          </w:tcPr>
+          <w:p>
+            <w:pPr>
+              <w:rPr>
+                <w:lang w:val="de-CH"/>
+              </w:rPr>
+            </w:pPr>
+            <w:r>
+              <w:rPr>
+                <w:lang w:val="de-CH"/>
+              </w:rPr>
+              <w:t>Bemerkungen</w:t>
+            </w:r>
+          </w:p>
+        </w:tc>
+        <w:tc>
+          <w:tcPr>
+            <w:tcW w:w="7397" w:type="dxa"/>
+          </w:tcPr>
+          <w:p>
+            <w:pPr>
+              <w:rPr>
+                <w:lang w:val="de-CH"/>
+              </w:rPr>
+            </w:pPr>
+            <w:r>
+              <w:rPr>
+                <w:lang w:val="de-CH"/>
+              </w:rPr>
+              <w:t>Verwendung der neuen Lichtparametern um diese dynamisch per XML-Konfiguration anpassen zu können</w:t>
+            </w:r>
+          </w:p>
+        </w:tc>
+      </w:tr>
+    </w:tbl>
+    <w:p>
+      <w:pPr>
+        <w:pStyle w:val="berschrift1"/>
+        <w:rPr>
+          <w:lang w:val="de-CH"/>
+        </w:rPr>
+      </w:pPr>
+      <w:r>
+        <w:rPr>
+          <w:lang w:val="de-CH"/>
+        </w:rPr>
         <w:t>2</w:t>
       </w:r>
       <w:r>
         <w:rPr>
           <w:lang w:val="de-CH"/>
         </w:rPr>
-        <w:t>2</w:t>
+        <w:t>7</w:t>
       </w:r>
       <w:r>
         <w:rPr>
@@ -4219,13 +4414,13 @@
               <w:rPr>
                 <w:lang w:val="de-CH"/>
               </w:rPr>
-              <w:t>13:00-17</w:t>
-            </w:r>
-            <w:r>
-              <w:rPr>
-                <w:lang w:val="de-CH"/>
-              </w:rPr>
-              <w:t>:00</w:t>
+              <w:t xml:space="preserve">10:00-12:00, </w:t>
+            </w:r>
+            <w:r>
+              <w:rPr>
+                <w:lang w:val="de-CH"/>
+              </w:rPr>
+              <w:t>13:00-17:00</w:t>
             </w:r>
           </w:p>
         </w:tc>
@@ -4301,7 +4496,7 @@
               <w:rPr>
                 <w:lang w:val="de-CH"/>
               </w:rPr>
-              <w:t>Generierung der Lichter aufgrund des XML</w:t>
+              <w:t>Vorbereitungen für Tests am 29.11.17</w:t>
             </w:r>
           </w:p>
         </w:tc>
@@ -4339,7 +4534,7 @@
               <w:rPr>
                 <w:lang w:val="de-CH"/>
               </w:rPr>
-              <w:t>Verwendung der neuen Lichtparametern um diese dynamisch per XML-Konfiguration anpassen zu können</w:t>
+              <w:t>Testkonzept und Szenarien auf aktuellen Stand gebracht. Viele Änderungen waren aufgrund der angepassten XML-Struktur notwendig.</w:t>
             </w:r>
             <w:bookmarkStart w:id="1" w:name="_GoBack"/>
             <w:bookmarkEnd w:id="1"/>
@@ -4367,7 +4562,7 @@
 </file>
 
 <file path=word/endnotes.xml><?xml version="1.0" encoding="utf-8"?>
-<w:endnotes xmlns:wpc="http://schemas.microsoft.com/office/word/2010/wordprocessingCanvas" xmlns:cx="http://schemas.microsoft.com/office/drawing/2014/chartex" xmlns:cx1="http://schemas.microsoft.com/office/drawing/2015/9/8/chartex" xmlns:cx2="http://schemas.microsoft.com/office/drawing/2015/10/21/chartex" xmlns:cx3="http://schemas.microsoft.com/office/drawing/2016/5/9/chartex" xmlns:cx4="http://schemas.microsoft.com/office/drawing/2016/5/10/chartex" xmlns:cx5="http://schemas.microsoft.com/office/drawing/2016/5/11/chartex" xmlns:cx6="http://schemas.microsoft.com/office/drawing/2016/5/12/chartex" xmlns:cx7="http://schemas.microsoft.com/office/drawing/2016/5/13/chartex" xmlns:cx8="http://schemas.microsoft.com/office/drawing/2016/5/14/chartex" xmlns:mc="http://schemas.openxmlformats.org/markup-compatibility/2006" xmlns:aink="http://schemas.microsoft.com/office/drawing/2016/ink" xmlns:am3d="http://schemas.microsoft.com/office/drawing/2017/model3d" xmlns:o="urn:schemas-microsoft-com:office:office" xmlns:r="http://schemas.openxmlformats.org/officeDocument/2006/relationships" xmlns:m="http://schemas.openxmlformats.org/officeDocument/2006/math" xmlns:v="urn:schemas-microsoft-com:vml" xmlns:wp14="http://schemas.microsoft.com/office/word/2010/wordprocessingDrawing" xmlns:wp="http://schemas.openxmlformats.org/drawingml/2006/wordprocessingDrawing" xmlns:w10="urn:schemas-microsoft-com:office:word" xmlns:w="http://schemas.openxmlformats.org/wordprocessingml/2006/main" xmlns:w14="http://schemas.microsoft.com/office/word/2010/wordml" xmlns:w15="http://schemas.microsoft.com/office/word/2012/wordml" xmlns:w16se="http://schemas.microsoft.com/office/word/2015/wordml/symex" xmlns:wpg="http://schemas.microsoft.com/office/word/2010/wordprocessingGroup" xmlns:wpi="http://schemas.microsoft.com/office/word/2010/wordprocessingInk" xmlns:wne="http://schemas.microsoft.com/office/word/2006/wordml" xmlns:wps="http://schemas.microsoft.com/office/word/2010/wordprocessingShape" mc:Ignorable="w14 w15 w16se wp14">
+<w:endnotes xmlns:wpc="http://schemas.microsoft.com/office/word/2010/wordprocessingCanvas" xmlns:mc="http://schemas.openxmlformats.org/markup-compatibility/2006" xmlns:o="urn:schemas-microsoft-com:office:office" xmlns:r="http://schemas.openxmlformats.org/officeDocument/2006/relationships" xmlns:m="http://schemas.openxmlformats.org/officeDocument/2006/math" xmlns:v="urn:schemas-microsoft-com:vml" xmlns:wp14="http://schemas.microsoft.com/office/word/2010/wordprocessingDrawing" xmlns:wp="http://schemas.openxmlformats.org/drawingml/2006/wordprocessingDrawing" xmlns:w10="urn:schemas-microsoft-com:office:word" xmlns:w="http://schemas.openxmlformats.org/wordprocessingml/2006/main" xmlns:w14="http://schemas.microsoft.com/office/word/2010/wordml" xmlns:w15="http://schemas.microsoft.com/office/word/2012/wordml" xmlns:wpg="http://schemas.microsoft.com/office/word/2010/wordprocessingGroup" xmlns:wpi="http://schemas.microsoft.com/office/word/2010/wordprocessingInk" xmlns:wne="http://schemas.microsoft.com/office/word/2006/wordml" xmlns:wps="http://schemas.microsoft.com/office/word/2010/wordprocessingShape" mc:Ignorable="w14 w15 wp14">
   <w:endnote w:type="separator" w:id="-1">
     <w:p>
       <w:pPr>
@@ -4392,7 +4587,7 @@
 </file>
 
 <file path=word/footnotes.xml><?xml version="1.0" encoding="utf-8"?>
-<w:footnotes xmlns:wpc="http://schemas.microsoft.com/office/word/2010/wordprocessingCanvas" xmlns:cx="http://schemas.microsoft.com/office/drawing/2014/chartex" xmlns:cx1="http://schemas.microsoft.com/office/drawing/2015/9/8/chartex" xmlns:cx2="http://schemas.microsoft.com/office/drawing/2015/10/21/chartex" xmlns:cx3="http://schemas.microsoft.com/office/drawing/2016/5/9/chartex" xmlns:cx4="http://schemas.microsoft.com/office/drawing/2016/5/10/chartex" xmlns:cx5="http://schemas.microsoft.com/office/drawing/2016/5/11/chartex" xmlns:cx6="http://schemas.microsoft.com/office/drawing/2016/5/12/chartex" xmlns:cx7="http://schemas.microsoft.com/office/drawing/2016/5/13/chartex" xmlns:cx8="http://schemas.microsoft.com/office/drawing/2016/5/14/chartex" xmlns:mc="http://schemas.openxmlformats.org/markup-compatibility/2006" xmlns:aink="http://schemas.microsoft.com/office/drawing/2016/ink" xmlns:am3d="http://schemas.microsoft.com/office/drawing/2017/model3d" xmlns:o="urn:schemas-microsoft-com:office:office" xmlns:r="http://schemas.openxmlformats.org/officeDocument/2006/relationships" xmlns:m="http://schemas.openxmlformats.org/officeDocument/2006/math" xmlns:v="urn:schemas-microsoft-com:vml" xmlns:wp14="http://schemas.microsoft.com/office/word/2010/wordprocessingDrawing" xmlns:wp="http://schemas.openxmlformats.org/drawingml/2006/wordprocessingDrawing" xmlns:w10="urn:schemas-microsoft-com:office:word" xmlns:w="http://schemas.openxmlformats.org/wordprocessingml/2006/main" xmlns:w14="http://schemas.microsoft.com/office/word/2010/wordml" xmlns:w15="http://schemas.microsoft.com/office/word/2012/wordml" xmlns:w16se="http://schemas.microsoft.com/office/word/2015/wordml/symex" xmlns:wpg="http://schemas.microsoft.com/office/word/2010/wordprocessingGroup" xmlns:wpi="http://schemas.microsoft.com/office/word/2010/wordprocessingInk" xmlns:wne="http://schemas.microsoft.com/office/word/2006/wordml" xmlns:wps="http://schemas.microsoft.com/office/word/2010/wordprocessingShape" mc:Ignorable="w14 w15 w16se wp14">
+<w:footnotes xmlns:wpc="http://schemas.microsoft.com/office/word/2010/wordprocessingCanvas" xmlns:mc="http://schemas.openxmlformats.org/markup-compatibility/2006" xmlns:o="urn:schemas-microsoft-com:office:office" xmlns:r="http://schemas.openxmlformats.org/officeDocument/2006/relationships" xmlns:m="http://schemas.openxmlformats.org/officeDocument/2006/math" xmlns:v="urn:schemas-microsoft-com:vml" xmlns:wp14="http://schemas.microsoft.com/office/word/2010/wordprocessingDrawing" xmlns:wp="http://schemas.openxmlformats.org/drawingml/2006/wordprocessingDrawing" xmlns:w10="urn:schemas-microsoft-com:office:word" xmlns:w="http://schemas.openxmlformats.org/wordprocessingml/2006/main" xmlns:w14="http://schemas.microsoft.com/office/word/2010/wordml" xmlns:w15="http://schemas.microsoft.com/office/word/2012/wordml" xmlns:wpg="http://schemas.microsoft.com/office/word/2010/wordprocessingGroup" xmlns:wpi="http://schemas.microsoft.com/office/word/2010/wordprocessingInk" xmlns:wne="http://schemas.microsoft.com/office/word/2006/wordml" xmlns:wps="http://schemas.microsoft.com/office/word/2010/wordprocessingShape" mc:Ignorable="w14 w15 wp14">
   <w:footnote w:type="separator" w:id="-1">
     <w:p>
       <w:pPr>
@@ -4417,7 +4612,7 @@
 </file>
 
 <file path=word/header1.xml><?xml version="1.0" encoding="utf-8"?>
-<w:hdr xmlns:wpc="http://schemas.microsoft.com/office/word/2010/wordprocessingCanvas" xmlns:cx="http://schemas.microsoft.com/office/drawing/2014/chartex" xmlns:cx1="http://schemas.microsoft.com/office/drawing/2015/9/8/chartex" xmlns:cx2="http://schemas.microsoft.com/office/drawing/2015/10/21/chartex" xmlns:cx3="http://schemas.microsoft.com/office/drawing/2016/5/9/chartex" xmlns:cx4="http://schemas.microsoft.com/office/drawing/2016/5/10/chartex" xmlns:cx5="http://schemas.microsoft.com/office/drawing/2016/5/11/chartex" xmlns:cx6="http://schemas.microsoft.com/office/drawing/2016/5/12/chartex" xmlns:cx7="http://schemas.microsoft.com/office/drawing/2016/5/13/chartex" xmlns:cx8="http://schemas.microsoft.com/office/drawing/2016/5/14/chartex" xmlns:mc="http://schemas.openxmlformats.org/markup-compatibility/2006" xmlns:aink="http://schemas.microsoft.com/office/drawing/2016/ink" xmlns:am3d="http://schemas.microsoft.com/office/drawing/2017/model3d" xmlns:o="urn:schemas-microsoft-com:office:office" xmlns:r="http://schemas.openxmlformats.org/officeDocument/2006/relationships" xmlns:m="http://schemas.openxmlformats.org/officeDocument/2006/math" xmlns:v="urn:schemas-microsoft-com:vml" xmlns:wp14="http://schemas.microsoft.com/office/word/2010/wordprocessingDrawing" xmlns:wp="http://schemas.openxmlformats.org/drawingml/2006/wordprocessingDrawing" xmlns:w10="urn:schemas-microsoft-com:office:word" xmlns:w="http://schemas.openxmlformats.org/wordprocessingml/2006/main" xmlns:w14="http://schemas.microsoft.com/office/word/2010/wordml" xmlns:w15="http://schemas.microsoft.com/office/word/2012/wordml" xmlns:w16se="http://schemas.microsoft.com/office/word/2015/wordml/symex" xmlns:wpg="http://schemas.microsoft.com/office/word/2010/wordprocessingGroup" xmlns:wpi="http://schemas.microsoft.com/office/word/2010/wordprocessingInk" xmlns:wne="http://schemas.microsoft.com/office/word/2006/wordml" xmlns:wps="http://schemas.microsoft.com/office/word/2010/wordprocessingShape" mc:Ignorable="w14 w15 w16se wp14">
+<w:hdr xmlns:wpc="http://schemas.microsoft.com/office/word/2010/wordprocessingCanvas" xmlns:mc="http://schemas.openxmlformats.org/markup-compatibility/2006" xmlns:o="urn:schemas-microsoft-com:office:office" xmlns:r="http://schemas.openxmlformats.org/officeDocument/2006/relationships" xmlns:m="http://schemas.openxmlformats.org/officeDocument/2006/math" xmlns:v="urn:schemas-microsoft-com:vml" xmlns:wp14="http://schemas.microsoft.com/office/word/2010/wordprocessingDrawing" xmlns:wp="http://schemas.openxmlformats.org/drawingml/2006/wordprocessingDrawing" xmlns:w10="urn:schemas-microsoft-com:office:word" xmlns:w="http://schemas.openxmlformats.org/wordprocessingml/2006/main" xmlns:w14="http://schemas.microsoft.com/office/word/2010/wordml" xmlns:w15="http://schemas.microsoft.com/office/word/2012/wordml" xmlns:wpg="http://schemas.microsoft.com/office/word/2010/wordprocessingGroup" xmlns:wpi="http://schemas.microsoft.com/office/word/2010/wordprocessingInk" xmlns:wne="http://schemas.microsoft.com/office/word/2006/wordml" xmlns:wps="http://schemas.microsoft.com/office/word/2010/wordprocessingShape" mc:Ignorable="w14 w15 wp14">
   <w:p>
     <w:pPr>
       <w:pStyle w:val="Kopfzeile"/>
@@ -4448,7 +4643,7 @@
 </file>
 
 <file path=word/styles.xml><?xml version="1.0" encoding="utf-8"?>
-<w:styles xmlns:mc="http://schemas.openxmlformats.org/markup-compatibility/2006" xmlns:r="http://schemas.openxmlformats.org/officeDocument/2006/relationships" xmlns:w="http://schemas.openxmlformats.org/wordprocessingml/2006/main" xmlns:w14="http://schemas.microsoft.com/office/word/2010/wordml" xmlns:w15="http://schemas.microsoft.com/office/word/2012/wordml" xmlns:w16se="http://schemas.microsoft.com/office/word/2015/wordml/symex" mc:Ignorable="w14 w15 w16se">
+<w:styles xmlns:mc="http://schemas.openxmlformats.org/markup-compatibility/2006" xmlns:r="http://schemas.openxmlformats.org/officeDocument/2006/relationships" xmlns:w="http://schemas.openxmlformats.org/wordprocessingml/2006/main" xmlns:w14="http://schemas.microsoft.com/office/word/2010/wordml" xmlns:w15="http://schemas.microsoft.com/office/word/2012/wordml" mc:Ignorable="w14 w15">
   <w:docDefaults>
     <w:rPrDefault>
       <w:rPr>
@@ -4464,7 +4659,7 @@
       </w:pPr>
     </w:pPrDefault>
   </w:docDefaults>
-  <w:latentStyles w:defLockedState="0" w:defUIPriority="99" w:defSemiHidden="0" w:defUnhideWhenUsed="0" w:defQFormat="0" w:count="375">
+  <w:latentStyles w:defLockedState="0" w:defUIPriority="99" w:defSemiHidden="0" w:defUnhideWhenUsed="0" w:defQFormat="0" w:count="371">
     <w:lsdException w:name="Normal" w:uiPriority="0" w:qFormat="1"/>
     <w:lsdException w:name="heading 1" w:uiPriority="9" w:qFormat="1"/>
     <w:lsdException w:name="heading 2" w:semiHidden="1" w:uiPriority="9" w:unhideWhenUsed="1" w:qFormat="1"/>
@@ -4570,6 +4765,7 @@
     <w:lsdException w:name="HTML Sample" w:semiHidden="1" w:unhideWhenUsed="1"/>
     <w:lsdException w:name="HTML Typewriter" w:semiHidden="1" w:unhideWhenUsed="1"/>
     <w:lsdException w:name="HTML Variable" w:semiHidden="1" w:unhideWhenUsed="1"/>
+    <w:lsdException w:name="Normal Table" w:semiHidden="1" w:unhideWhenUsed="1"/>
     <w:lsdException w:name="annotation subject" w:semiHidden="1" w:unhideWhenUsed="1"/>
     <w:lsdException w:name="No List" w:semiHidden="1" w:unhideWhenUsed="1"/>
     <w:lsdException w:name="Outline List 1" w:semiHidden="1" w:unhideWhenUsed="1"/>
@@ -4613,8 +4809,10 @@
     <w:lsdException w:name="Table Elegant" w:semiHidden="1" w:unhideWhenUsed="1"/>
     <w:lsdException w:name="Table Professional" w:semiHidden="1" w:unhideWhenUsed="1"/>
     <w:lsdException w:name="Table Subtle 1" w:semiHidden="1" w:unhideWhenUsed="1"/>
+    <w:lsdException w:name="Table Subtle 2" w:semiHidden="1" w:unhideWhenUsed="1"/>
     <w:lsdException w:name="Table Web 1" w:semiHidden="1" w:unhideWhenUsed="1"/>
     <w:lsdException w:name="Table Web 2" w:semiHidden="1" w:unhideWhenUsed="1"/>
+    <w:lsdException w:name="Table Web 3" w:semiHidden="1" w:unhideWhenUsed="1"/>
     <w:lsdException w:name="Balloon Text" w:semiHidden="1" w:unhideWhenUsed="1"/>
     <w:lsdException w:name="Table Grid" w:uiPriority="39"/>
     <w:lsdException w:name="Table Theme" w:semiHidden="1" w:unhideWhenUsed="1"/>
@@ -4833,10 +5031,6 @@
     <w:lsdException w:name="List Table 5 Dark Accent 6" w:uiPriority="50"/>
     <w:lsdException w:name="List Table 6 Colorful Accent 6" w:uiPriority="51"/>
     <w:lsdException w:name="List Table 7 Colorful Accent 6" w:uiPriority="52"/>
-    <w:lsdException w:name="Mention" w:semiHidden="1" w:unhideWhenUsed="1"/>
-    <w:lsdException w:name="Smart Hyperlink" w:semiHidden="1" w:unhideWhenUsed="1"/>
-    <w:lsdException w:name="Hashtag" w:semiHidden="1" w:unhideWhenUsed="1"/>
-    <w:lsdException w:name="Unresolved Mention" w:semiHidden="1" w:unhideWhenUsed="1"/>
   </w:latentStyles>
   <w:style w:type="paragraph" w:default="1" w:styleId="Standard">
     <w:name w:val="Normal"/>

</xml_diff>

<commit_message>
collected data from tests organized in an Excel file
</commit_message>
<xml_diff>
--- a/01_Dokumentation/Arbeitsjournal_Philipp_Groebelbauer.docx
+++ b/01_Dokumentation/Arbeitsjournal_Philipp_Groebelbauer.docx
@@ -4356,13 +4356,184 @@
         <w:rPr>
           <w:lang w:val="de-CH"/>
         </w:rPr>
-        <w:t>2</w:t>
+        <w:t>27.11.2017</w:t>
       </w:r>
+    </w:p>
+    <w:tbl>
+      <w:tblPr>
+        <w:tblStyle w:val="Tabellenraster"/>
+        <w:tblW w:w="9209" w:type="dxa"/>
+        <w:tblLook w:val="04A0" w:firstRow="1" w:lastRow="0" w:firstColumn="1" w:lastColumn="0" w:noHBand="0" w:noVBand="1"/>
+      </w:tblPr>
+      <w:tblGrid>
+        <w:gridCol w:w="1812"/>
+        <w:gridCol w:w="7397"/>
+      </w:tblGrid>
+      <w:tr>
+        <w:tc>
+          <w:tcPr>
+            <w:tcW w:w="1812" w:type="dxa"/>
+          </w:tcPr>
+          <w:p>
+            <w:pPr>
+              <w:rPr>
+                <w:lang w:val="de-CH"/>
+              </w:rPr>
+            </w:pPr>
+            <w:r>
+              <w:rPr>
+                <w:lang w:val="de-CH"/>
+              </w:rPr>
+              <w:t>Arbeitsstunden</w:t>
+            </w:r>
+          </w:p>
+        </w:tc>
+        <w:tc>
+          <w:tcPr>
+            <w:tcW w:w="7397" w:type="dxa"/>
+          </w:tcPr>
+          <w:p>
+            <w:pPr>
+              <w:rPr>
+                <w:lang w:val="de-CH"/>
+              </w:rPr>
+            </w:pPr>
+            <w:r>
+              <w:rPr>
+                <w:lang w:val="de-CH"/>
+              </w:rPr>
+              <w:t>10:00-12:00, 13:00-17:00</w:t>
+            </w:r>
+          </w:p>
+        </w:tc>
+      </w:tr>
+      <w:tr>
+        <w:tc>
+          <w:tcPr>
+            <w:tcW w:w="1812" w:type="dxa"/>
+          </w:tcPr>
+          <w:p>
+            <w:pPr>
+              <w:rPr>
+                <w:lang w:val="de-CH"/>
+              </w:rPr>
+            </w:pPr>
+            <w:r>
+              <w:rPr>
+                <w:lang w:val="de-CH"/>
+              </w:rPr>
+              <w:t>Ort</w:t>
+            </w:r>
+          </w:p>
+        </w:tc>
+        <w:tc>
+          <w:tcPr>
+            <w:tcW w:w="7397" w:type="dxa"/>
+          </w:tcPr>
+          <w:p>
+            <w:pPr>
+              <w:rPr>
+                <w:lang w:val="de-CH"/>
+              </w:rPr>
+            </w:pPr>
+            <w:r>
+              <w:rPr>
+                <w:lang w:val="de-CH"/>
+              </w:rPr>
+              <w:t>Baar</w:t>
+            </w:r>
+          </w:p>
+        </w:tc>
+      </w:tr>
+      <w:tr>
+        <w:tc>
+          <w:tcPr>
+            <w:tcW w:w="1812" w:type="dxa"/>
+          </w:tcPr>
+          <w:p>
+            <w:pPr>
+              <w:rPr>
+                <w:lang w:val="de-CH"/>
+              </w:rPr>
+            </w:pPr>
+            <w:r>
+              <w:rPr>
+                <w:lang w:val="de-CH"/>
+              </w:rPr>
+              <w:t>Thema</w:t>
+            </w:r>
+          </w:p>
+        </w:tc>
+        <w:tc>
+          <w:tcPr>
+            <w:tcW w:w="7397" w:type="dxa"/>
+          </w:tcPr>
+          <w:p>
+            <w:pPr>
+              <w:rPr>
+                <w:lang w:val="de-CH"/>
+              </w:rPr>
+            </w:pPr>
+            <w:r>
+              <w:rPr>
+                <w:lang w:val="de-CH"/>
+              </w:rPr>
+              <w:t>Vorbereitungen für Tests am 29.11.17</w:t>
+            </w:r>
+          </w:p>
+        </w:tc>
+      </w:tr>
+      <w:tr>
+        <w:tc>
+          <w:tcPr>
+            <w:tcW w:w="1812" w:type="dxa"/>
+          </w:tcPr>
+          <w:p>
+            <w:pPr>
+              <w:rPr>
+                <w:lang w:val="de-CH"/>
+              </w:rPr>
+            </w:pPr>
+            <w:r>
+              <w:rPr>
+                <w:lang w:val="de-CH"/>
+              </w:rPr>
+              <w:t>Bemerkungen</w:t>
+            </w:r>
+          </w:p>
+        </w:tc>
+        <w:tc>
+          <w:tcPr>
+            <w:tcW w:w="7397" w:type="dxa"/>
+          </w:tcPr>
+          <w:p>
+            <w:pPr>
+              <w:rPr>
+                <w:lang w:val="de-CH"/>
+              </w:rPr>
+            </w:pPr>
+            <w:r>
+              <w:rPr>
+                <w:lang w:val="de-CH"/>
+              </w:rPr>
+              <w:t>Testkonzept und Szenarien auf aktuellen Stand gebracht. Viele Änderungen waren aufgrund der angepassten XML-Struktur notwendig.</w:t>
+            </w:r>
+          </w:p>
+        </w:tc>
+      </w:tr>
+    </w:tbl>
+    <w:p>
+      <w:pPr>
+        <w:pStyle w:val="berschrift1"/>
+        <w:rPr>
+          <w:lang w:val="de-CH"/>
+        </w:rPr>
+      </w:pPr>
       <w:r>
         <w:rPr>
           <w:lang w:val="de-CH"/>
         </w:rPr>
-        <w:t>7</w:t>
+        <w:t>29</w:t>
       </w:r>
       <w:r>
         <w:rPr>
@@ -4414,13 +4585,7 @@
               <w:rPr>
                 <w:lang w:val="de-CH"/>
               </w:rPr>
-              <w:t xml:space="preserve">10:00-12:00, </w:t>
-            </w:r>
-            <w:r>
-              <w:rPr>
-                <w:lang w:val="de-CH"/>
-              </w:rPr>
-              <w:t>13:00-17:00</w:t>
+              <w:t>12:00-18:00</w:t>
             </w:r>
           </w:p>
         </w:tc>
@@ -4454,12 +4619,14 @@
                 <w:lang w:val="de-CH"/>
               </w:rPr>
             </w:pPr>
-            <w:r>
-              <w:rPr>
-                <w:lang w:val="de-CH"/>
-              </w:rPr>
-              <w:t>Baar</w:t>
-            </w:r>
+            <w:proofErr w:type="spellStart"/>
+            <w:r>
+              <w:rPr>
+                <w:lang w:val="de-CH"/>
+              </w:rPr>
+              <w:t>Rotkreuz</w:t>
+            </w:r>
+            <w:proofErr w:type="spellEnd"/>
           </w:p>
         </w:tc>
       </w:tr>
@@ -4496,7 +4663,7 @@
               <w:rPr>
                 <w:lang w:val="de-CH"/>
               </w:rPr>
-              <w:t>Vorbereitungen für Tests am 29.11.17</w:t>
+              <w:t>Durchführung der Tests mit freiwilligen Probanden</w:t>
             </w:r>
           </w:p>
         </w:tc>
@@ -4534,7 +4701,7 @@
               <w:rPr>
                 <w:lang w:val="de-CH"/>
               </w:rPr>
-              <w:t>Testkonzept und Szenarien auf aktuellen Stand gebracht. Viele Änderungen waren aufgrund der angepassten XML-Struktur notwendig.</w:t>
+              <w:t>Tests erfolgreich abgeschlossen und Rohdaten bereit zur Aufbereitung und Auswertung.</w:t>
             </w:r>
             <w:bookmarkStart w:id="1" w:name="_GoBack"/>
             <w:bookmarkEnd w:id="1"/>
@@ -4542,6 +4709,14 @@
         </w:tc>
       </w:tr>
     </w:tbl>
+    <w:p>
+      <w:pPr>
+        <w:pStyle w:val="berschrift1"/>
+        <w:rPr>
+          <w:lang w:val="de-CH"/>
+        </w:rPr>
+      </w:pPr>
+    </w:p>
     <w:p>
       <w:pPr>
         <w:pStyle w:val="berschrift1"/>

</xml_diff>

<commit_message>
journal & planning documents
</commit_message>
<xml_diff>
--- a/01_Dokumentation/Arbeitsjournal_Philipp_Groebelbauer.docx
+++ b/01_Dokumentation/Arbeitsjournal_Philipp_Groebelbauer.docx
@@ -4712,13 +4712,7 @@
         <w:rPr>
           <w:lang w:val="de-CH"/>
         </w:rPr>
-        <w:t>03.12</w:t>
-      </w:r>
-      <w:r>
-        <w:rPr>
-          <w:lang w:val="de-CH"/>
-        </w:rPr>
-        <w:t>.2017</w:t>
+        <w:t>03.12.2017</w:t>
       </w:r>
     </w:p>
     <w:tbl>
@@ -4909,7 +4903,218 @@
         <w:rPr>
           <w:lang w:val="de-CH"/>
         </w:rPr>
-        <w:t>04</w:t>
+        <w:t>04.12.2017</w:t>
+      </w:r>
+    </w:p>
+    <w:tbl>
+      <w:tblPr>
+        <w:tblStyle w:val="Tabellenraster"/>
+        <w:tblW w:w="9209" w:type="dxa"/>
+        <w:tblLook w:val="04A0" w:firstRow="1" w:lastRow="0" w:firstColumn="1" w:lastColumn="0" w:noHBand="0" w:noVBand="1"/>
+      </w:tblPr>
+      <w:tblGrid>
+        <w:gridCol w:w="1812"/>
+        <w:gridCol w:w="7397"/>
+      </w:tblGrid>
+      <w:tr>
+        <w:tc>
+          <w:tcPr>
+            <w:tcW w:w="1812" w:type="dxa"/>
+          </w:tcPr>
+          <w:p>
+            <w:pPr>
+              <w:rPr>
+                <w:lang w:val="de-CH"/>
+              </w:rPr>
+            </w:pPr>
+            <w:r>
+              <w:rPr>
+                <w:lang w:val="de-CH"/>
+              </w:rPr>
+              <w:t>Arbeitsstunden</w:t>
+            </w:r>
+          </w:p>
+        </w:tc>
+        <w:tc>
+          <w:tcPr>
+            <w:tcW w:w="7397" w:type="dxa"/>
+          </w:tcPr>
+          <w:p>
+            <w:pPr>
+              <w:rPr>
+                <w:lang w:val="de-CH"/>
+              </w:rPr>
+            </w:pPr>
+            <w:r>
+              <w:rPr>
+                <w:lang w:val="de-CH"/>
+              </w:rPr>
+              <w:t>14:00-18:00, 20:00-22:00</w:t>
+            </w:r>
+          </w:p>
+        </w:tc>
+      </w:tr>
+      <w:tr>
+        <w:tc>
+          <w:tcPr>
+            <w:tcW w:w="1812" w:type="dxa"/>
+          </w:tcPr>
+          <w:p>
+            <w:pPr>
+              <w:rPr>
+                <w:lang w:val="de-CH"/>
+              </w:rPr>
+            </w:pPr>
+            <w:r>
+              <w:rPr>
+                <w:lang w:val="de-CH"/>
+              </w:rPr>
+              <w:t>Ort</w:t>
+            </w:r>
+          </w:p>
+        </w:tc>
+        <w:tc>
+          <w:tcPr>
+            <w:tcW w:w="7397" w:type="dxa"/>
+          </w:tcPr>
+          <w:p>
+            <w:pPr>
+              <w:rPr>
+                <w:lang w:val="de-CH"/>
+              </w:rPr>
+            </w:pPr>
+            <w:r>
+              <w:rPr>
+                <w:lang w:val="de-CH"/>
+              </w:rPr>
+              <w:t>Baar</w:t>
+            </w:r>
+          </w:p>
+        </w:tc>
+      </w:tr>
+      <w:tr>
+        <w:tc>
+          <w:tcPr>
+            <w:tcW w:w="1812" w:type="dxa"/>
+          </w:tcPr>
+          <w:p>
+            <w:pPr>
+              <w:rPr>
+                <w:lang w:val="de-CH"/>
+              </w:rPr>
+            </w:pPr>
+            <w:r>
+              <w:rPr>
+                <w:lang w:val="de-CH"/>
+              </w:rPr>
+              <w:t>Thema</w:t>
+            </w:r>
+          </w:p>
+        </w:tc>
+        <w:tc>
+          <w:tcPr>
+            <w:tcW w:w="7397" w:type="dxa"/>
+          </w:tcPr>
+          <w:p>
+            <w:pPr>
+              <w:rPr>
+                <w:lang w:val="de-CH"/>
+              </w:rPr>
+            </w:pPr>
+            <w:r>
+              <w:rPr>
+                <w:lang w:val="de-CH"/>
+              </w:rPr>
+              <w:t>Erstellung von Tutorials</w:t>
+            </w:r>
+          </w:p>
+        </w:tc>
+      </w:tr>
+      <w:tr>
+        <w:tc>
+          <w:tcPr>
+            <w:tcW w:w="1812" w:type="dxa"/>
+          </w:tcPr>
+          <w:p>
+            <w:pPr>
+              <w:rPr>
+                <w:lang w:val="de-CH"/>
+              </w:rPr>
+            </w:pPr>
+            <w:r>
+              <w:rPr>
+                <w:lang w:val="de-CH"/>
+              </w:rPr>
+              <w:t>Bemerkungen</w:t>
+            </w:r>
+          </w:p>
+        </w:tc>
+        <w:tc>
+          <w:tcPr>
+            <w:tcW w:w="7397" w:type="dxa"/>
+          </w:tcPr>
+          <w:p>
+            <w:pPr>
+              <w:rPr>
+                <w:lang w:val="de-CH"/>
+              </w:rPr>
+            </w:pPr>
+            <w:r>
+              <w:rPr>
+                <w:lang w:val="de-CH"/>
+              </w:rPr>
+              <w:t xml:space="preserve">Erstellte Tutorials: </w:t>
+            </w:r>
+            <w:proofErr w:type="spellStart"/>
+            <w:r>
+              <w:rPr>
+                <w:lang w:val="de-CH"/>
+              </w:rPr>
+              <w:t>Importierung</w:t>
+            </w:r>
+            <w:proofErr w:type="spellEnd"/>
+            <w:r>
+              <w:rPr>
+                <w:lang w:val="de-CH"/>
+              </w:rPr>
+              <w:t xml:space="preserve"> externer Assets, Game-Objekte im Code aus </w:t>
+            </w:r>
+            <w:proofErr w:type="spellStart"/>
+            <w:r>
+              <w:rPr>
+                <w:lang w:val="de-CH"/>
+              </w:rPr>
+              <w:t>Prefabs</w:t>
+            </w:r>
+            <w:proofErr w:type="spellEnd"/>
+            <w:r>
+              <w:rPr>
+                <w:lang w:val="de-CH"/>
+              </w:rPr>
+              <w:t xml:space="preserve"> erzeugen</w:t>
+            </w:r>
+          </w:p>
+        </w:tc>
+      </w:tr>
+    </w:tbl>
+    <w:p>
+      <w:pPr>
+        <w:pStyle w:val="berschrift1"/>
+        <w:rPr>
+          <w:lang w:val="de-CH"/>
+        </w:rPr>
+      </w:pPr>
+      <w:r>
+        <w:rPr>
+          <w:lang w:val="de-CH"/>
+        </w:rPr>
+        <w:t>0</w:t>
+      </w:r>
+      <w:r>
+        <w:rPr>
+          <w:lang w:val="de-CH"/>
+        </w:rPr>
+        <w:t>6</w:t>
       </w:r>
       <w:r>
         <w:rPr>
@@ -4961,13 +5166,19 @@
               <w:rPr>
                 <w:lang w:val="de-CH"/>
               </w:rPr>
-              <w:t>14:00-18:00</w:t>
-            </w:r>
-            <w:r>
-              <w:rPr>
-                <w:lang w:val="de-CH"/>
-              </w:rPr>
-              <w:t>, 20:00-22:00</w:t>
+              <w:t>1</w:t>
+            </w:r>
+            <w:r>
+              <w:rPr>
+                <w:lang w:val="de-CH"/>
+              </w:rPr>
+              <w:t>3</w:t>
+            </w:r>
+            <w:r>
+              <w:rPr>
+                <w:lang w:val="de-CH"/>
+              </w:rPr>
+              <w:t>:00-18:00</w:t>
             </w:r>
           </w:p>
         </w:tc>
@@ -5001,6 +5212,218 @@
                 <w:lang w:val="de-CH"/>
               </w:rPr>
             </w:pPr>
+            <w:proofErr w:type="spellStart"/>
+            <w:r>
+              <w:rPr>
+                <w:lang w:val="de-CH"/>
+              </w:rPr>
+              <w:t>Rotkreuz</w:t>
+            </w:r>
+            <w:proofErr w:type="spellEnd"/>
+          </w:p>
+        </w:tc>
+      </w:tr>
+      <w:tr>
+        <w:tc>
+          <w:tcPr>
+            <w:tcW w:w="1812" w:type="dxa"/>
+          </w:tcPr>
+          <w:p>
+            <w:pPr>
+              <w:rPr>
+                <w:lang w:val="de-CH"/>
+              </w:rPr>
+            </w:pPr>
+            <w:r>
+              <w:rPr>
+                <w:lang w:val="de-CH"/>
+              </w:rPr>
+              <w:t>Thema</w:t>
+            </w:r>
+          </w:p>
+        </w:tc>
+        <w:tc>
+          <w:tcPr>
+            <w:tcW w:w="7397" w:type="dxa"/>
+          </w:tcPr>
+          <w:p>
+            <w:pPr>
+              <w:rPr>
+                <w:lang w:val="de-CH"/>
+              </w:rPr>
+            </w:pPr>
+            <w:r>
+              <w:rPr>
+                <w:lang w:val="de-CH"/>
+              </w:rPr>
+              <w:t>Meeting &amp; Arbeit an interaktiver Dokumentation (Tutorials)</w:t>
+            </w:r>
+          </w:p>
+        </w:tc>
+      </w:tr>
+      <w:tr>
+        <w:tc>
+          <w:tcPr>
+            <w:tcW w:w="1812" w:type="dxa"/>
+          </w:tcPr>
+          <w:p>
+            <w:pPr>
+              <w:rPr>
+                <w:lang w:val="de-CH"/>
+              </w:rPr>
+            </w:pPr>
+            <w:r>
+              <w:rPr>
+                <w:lang w:val="de-CH"/>
+              </w:rPr>
+              <w:t>Bemerkungen</w:t>
+            </w:r>
+          </w:p>
+        </w:tc>
+        <w:tc>
+          <w:tcPr>
+            <w:tcW w:w="7397" w:type="dxa"/>
+          </w:tcPr>
+          <w:p>
+            <w:pPr>
+              <w:rPr>
+                <w:lang w:val="de-CH"/>
+              </w:rPr>
+            </w:pPr>
+            <w:r>
+              <w:rPr>
+                <w:lang w:val="de-CH"/>
+              </w:rPr>
+              <w:t>Tutorials sind direkt auf interaktiver Doku ersichtlich &amp; als Download (</w:t>
+            </w:r>
+            <w:proofErr w:type="spellStart"/>
+            <w:r>
+              <w:rPr>
+                <w:lang w:val="de-CH"/>
+              </w:rPr>
+              <w:t>pdf</w:t>
+            </w:r>
+            <w:proofErr w:type="spellEnd"/>
+            <w:r>
+              <w:rPr>
+                <w:lang w:val="de-CH"/>
+              </w:rPr>
+              <w:t>) verfügbar.</w:t>
+            </w:r>
+          </w:p>
+        </w:tc>
+      </w:tr>
+    </w:tbl>
+    <w:p>
+      <w:pPr>
+        <w:pStyle w:val="berschrift1"/>
+        <w:rPr>
+          <w:lang w:val="de-CH"/>
+        </w:rPr>
+      </w:pPr>
+      <w:r>
+        <w:rPr>
+          <w:lang w:val="de-CH"/>
+        </w:rPr>
+        <w:lastRenderedPageBreak/>
+        <w:t>09</w:t>
+      </w:r>
+      <w:r>
+        <w:rPr>
+          <w:lang w:val="de-CH"/>
+        </w:rPr>
+        <w:t>.12.2017</w:t>
+      </w:r>
+    </w:p>
+    <w:tbl>
+      <w:tblPr>
+        <w:tblStyle w:val="Tabellenraster"/>
+        <w:tblW w:w="9209" w:type="dxa"/>
+        <w:tblLook w:val="04A0" w:firstRow="1" w:lastRow="0" w:firstColumn="1" w:lastColumn="0" w:noHBand="0" w:noVBand="1"/>
+      </w:tblPr>
+      <w:tblGrid>
+        <w:gridCol w:w="1812"/>
+        <w:gridCol w:w="7397"/>
+      </w:tblGrid>
+      <w:tr>
+        <w:tc>
+          <w:tcPr>
+            <w:tcW w:w="1812" w:type="dxa"/>
+          </w:tcPr>
+          <w:p>
+            <w:pPr>
+              <w:rPr>
+                <w:lang w:val="de-CH"/>
+              </w:rPr>
+            </w:pPr>
+            <w:r>
+              <w:rPr>
+                <w:lang w:val="de-CH"/>
+              </w:rPr>
+              <w:t>Arbeitsstunden</w:t>
+            </w:r>
+          </w:p>
+        </w:tc>
+        <w:tc>
+          <w:tcPr>
+            <w:tcW w:w="7397" w:type="dxa"/>
+          </w:tcPr>
+          <w:p>
+            <w:pPr>
+              <w:rPr>
+                <w:lang w:val="de-CH"/>
+              </w:rPr>
+            </w:pPr>
+            <w:r>
+              <w:rPr>
+                <w:lang w:val="de-CH"/>
+              </w:rPr>
+              <w:t>13:00-1</w:t>
+            </w:r>
+            <w:r>
+              <w:rPr>
+                <w:lang w:val="de-CH"/>
+              </w:rPr>
+              <w:t>7</w:t>
+            </w:r>
+            <w:r>
+              <w:rPr>
+                <w:lang w:val="de-CH"/>
+              </w:rPr>
+              <w:t>:00</w:t>
+            </w:r>
+          </w:p>
+        </w:tc>
+      </w:tr>
+      <w:tr>
+        <w:tc>
+          <w:tcPr>
+            <w:tcW w:w="1812" w:type="dxa"/>
+          </w:tcPr>
+          <w:p>
+            <w:pPr>
+              <w:rPr>
+                <w:lang w:val="de-CH"/>
+              </w:rPr>
+            </w:pPr>
+            <w:r>
+              <w:rPr>
+                <w:lang w:val="de-CH"/>
+              </w:rPr>
+              <w:t>Ort</w:t>
+            </w:r>
+          </w:p>
+        </w:tc>
+        <w:tc>
+          <w:tcPr>
+            <w:tcW w:w="7397" w:type="dxa"/>
+          </w:tcPr>
+          <w:p>
+            <w:pPr>
+              <w:rPr>
+                <w:lang w:val="de-CH"/>
+              </w:rPr>
+            </w:pPr>
             <w:r>
               <w:rPr>
                 <w:lang w:val="de-CH"/>
@@ -5043,7 +5466,21 @@
               <w:rPr>
                 <w:lang w:val="de-CH"/>
               </w:rPr>
-              <w:t>Erstellung von Tutorials</w:t>
+              <w:t xml:space="preserve">Anpassung der Struktur des XML-Konfigurationsfiles. Darauf folgend zwingend auch Anpassung des Ladens der Datei in </w:t>
+            </w:r>
+            <w:proofErr w:type="spellStart"/>
+            <w:r>
+              <w:rPr>
+                <w:lang w:val="de-CH"/>
+              </w:rPr>
+              <w:t>Unity</w:t>
+            </w:r>
+            <w:proofErr w:type="spellEnd"/>
+            <w:r>
+              <w:rPr>
+                <w:lang w:val="de-CH"/>
+              </w:rPr>
+              <w:t>.</w:t>
             </w:r>
           </w:p>
         </w:tc>
@@ -5081,21 +5518,178 @@
               <w:rPr>
                 <w:lang w:val="de-CH"/>
               </w:rPr>
-              <w:t xml:space="preserve">Erstellte Tutorials: </w:t>
-            </w:r>
+              <w:t>Als Resultat des letzten Meetings wird die Kurve als Feature weggelassen, dafür werden mehr Optionen zur Konfiguration des Stegs angeboten. (Darum die Anpassungen)</w:t>
+            </w:r>
+          </w:p>
+        </w:tc>
+      </w:tr>
+    </w:tbl>
+    <w:p>
+      <w:pPr>
+        <w:pStyle w:val="berschrift1"/>
+        <w:rPr>
+          <w:lang w:val="de-CH"/>
+        </w:rPr>
+      </w:pPr>
+      <w:r>
+        <w:rPr>
+          <w:lang w:val="de-CH"/>
+        </w:rPr>
+        <w:t>13</w:t>
+      </w:r>
+      <w:r>
+        <w:rPr>
+          <w:lang w:val="de-CH"/>
+        </w:rPr>
+        <w:t>.12.2017</w:t>
+      </w:r>
+    </w:p>
+    <w:tbl>
+      <w:tblPr>
+        <w:tblStyle w:val="Tabellenraster"/>
+        <w:tblW w:w="9209" w:type="dxa"/>
+        <w:tblLook w:val="04A0" w:firstRow="1" w:lastRow="0" w:firstColumn="1" w:lastColumn="0" w:noHBand="0" w:noVBand="1"/>
+      </w:tblPr>
+      <w:tblGrid>
+        <w:gridCol w:w="1812"/>
+        <w:gridCol w:w="7397"/>
+      </w:tblGrid>
+      <w:tr>
+        <w:tc>
+          <w:tcPr>
+            <w:tcW w:w="1812" w:type="dxa"/>
+          </w:tcPr>
+          <w:p>
+            <w:pPr>
+              <w:rPr>
+                <w:lang w:val="de-CH"/>
+              </w:rPr>
+            </w:pPr>
+            <w:r>
+              <w:rPr>
+                <w:lang w:val="de-CH"/>
+              </w:rPr>
+              <w:t>Arbeitsstunden</w:t>
+            </w:r>
+          </w:p>
+        </w:tc>
+        <w:tc>
+          <w:tcPr>
+            <w:tcW w:w="7397" w:type="dxa"/>
+          </w:tcPr>
+          <w:p>
+            <w:pPr>
+              <w:rPr>
+                <w:lang w:val="de-CH"/>
+              </w:rPr>
+            </w:pPr>
+            <w:r>
+              <w:rPr>
+                <w:lang w:val="de-CH"/>
+              </w:rPr>
+              <w:t>1</w:t>
+            </w:r>
+            <w:r>
+              <w:rPr>
+                <w:lang w:val="de-CH"/>
+              </w:rPr>
+              <w:t>2</w:t>
+            </w:r>
+            <w:r>
+              <w:rPr>
+                <w:lang w:val="de-CH"/>
+              </w:rPr>
+              <w:t>:00-1</w:t>
+            </w:r>
+            <w:r>
+              <w:rPr>
+                <w:lang w:val="de-CH"/>
+              </w:rPr>
+              <w:t>8</w:t>
+            </w:r>
+            <w:r>
+              <w:rPr>
+                <w:lang w:val="de-CH"/>
+              </w:rPr>
+              <w:t>:00</w:t>
+            </w:r>
+          </w:p>
+        </w:tc>
+      </w:tr>
+      <w:tr>
+        <w:tc>
+          <w:tcPr>
+            <w:tcW w:w="1812" w:type="dxa"/>
+          </w:tcPr>
+          <w:p>
+            <w:pPr>
+              <w:rPr>
+                <w:lang w:val="de-CH"/>
+              </w:rPr>
+            </w:pPr>
+            <w:r>
+              <w:rPr>
+                <w:lang w:val="de-CH"/>
+              </w:rPr>
+              <w:t>Ort</w:t>
+            </w:r>
+          </w:p>
+        </w:tc>
+        <w:tc>
+          <w:tcPr>
+            <w:tcW w:w="7397" w:type="dxa"/>
+          </w:tcPr>
+          <w:p>
+            <w:pPr>
+              <w:rPr>
+                <w:lang w:val="de-CH"/>
+              </w:rPr>
+            </w:pPr>
             <w:proofErr w:type="spellStart"/>
             <w:r>
               <w:rPr>
                 <w:lang w:val="de-CH"/>
               </w:rPr>
-              <w:t>Importierung</w:t>
+              <w:t>Rotkreuz</w:t>
             </w:r>
             <w:proofErr w:type="spellEnd"/>
-            <w:r>
-              <w:rPr>
-                <w:lang w:val="de-CH"/>
-              </w:rPr>
-              <w:t xml:space="preserve"> externer Assets, </w:t>
+          </w:p>
+        </w:tc>
+      </w:tr>
+      <w:tr>
+        <w:tc>
+          <w:tcPr>
+            <w:tcW w:w="1812" w:type="dxa"/>
+          </w:tcPr>
+          <w:p>
+            <w:pPr>
+              <w:rPr>
+                <w:lang w:val="de-CH"/>
+              </w:rPr>
+            </w:pPr>
+            <w:r>
+              <w:rPr>
+                <w:lang w:val="de-CH"/>
+              </w:rPr>
+              <w:t>Thema</w:t>
+            </w:r>
+          </w:p>
+        </w:tc>
+        <w:tc>
+          <w:tcPr>
+            <w:tcW w:w="7397" w:type="dxa"/>
+          </w:tcPr>
+          <w:p>
+            <w:pPr>
+              <w:rPr>
+                <w:lang w:val="de-CH"/>
+              </w:rPr>
+            </w:pPr>
+            <w:r>
+              <w:rPr>
+                <w:lang w:val="de-CH"/>
+              </w:rPr>
+              <w:t>Bugfixing z</w:t>
             </w:r>
             <w:bookmarkStart w:id="1" w:name="_GoBack"/>
             <w:bookmarkEnd w:id="1"/>
@@ -5103,21 +5697,248 @@
               <w:rPr>
                 <w:lang w:val="de-CH"/>
               </w:rPr>
-              <w:t xml:space="preserve">Game-Objekte im Code aus </w:t>
-            </w:r>
+              <w:t>u neuen Konfigurationsmöglichkeiten des Stegs sowie Abschluss-Meeting</w:t>
+            </w:r>
+          </w:p>
+        </w:tc>
+      </w:tr>
+      <w:tr>
+        <w:tc>
+          <w:tcPr>
+            <w:tcW w:w="1812" w:type="dxa"/>
+          </w:tcPr>
+          <w:p>
+            <w:pPr>
+              <w:rPr>
+                <w:lang w:val="de-CH"/>
+              </w:rPr>
+            </w:pPr>
+            <w:r>
+              <w:rPr>
+                <w:lang w:val="de-CH"/>
+              </w:rPr>
+              <w:t>Bemerkungen</w:t>
+            </w:r>
+          </w:p>
+        </w:tc>
+        <w:tc>
+          <w:tcPr>
+            <w:tcW w:w="7397" w:type="dxa"/>
+          </w:tcPr>
+          <w:p>
+            <w:pPr>
+              <w:rPr>
+                <w:lang w:val="de-CH"/>
+              </w:rPr>
+            </w:pPr>
+            <w:r>
+              <w:rPr>
+                <w:lang w:val="de-CH"/>
+              </w:rPr>
+              <w:t xml:space="preserve">Das Resultat lässt sich sehen! </w:t>
+            </w:r>
+            <w:r>
+              <w:rPr>
+                <w:lang w:val="de-CH"/>
+              </w:rPr>
+              <w:t>Schlussabgabe der (interaktiven) Dokumentation wurde auf den 05.01.18 festgelegt.</w:t>
+            </w:r>
+          </w:p>
+        </w:tc>
+      </w:tr>
+    </w:tbl>
+    <w:p>
+      <w:pPr>
+        <w:pStyle w:val="berschrift1"/>
+        <w:rPr>
+          <w:lang w:val="de-CH"/>
+        </w:rPr>
+      </w:pPr>
+      <w:r>
+        <w:rPr>
+          <w:lang w:val="de-CH"/>
+        </w:rPr>
+        <w:t>20</w:t>
+      </w:r>
+      <w:r>
+        <w:rPr>
+          <w:lang w:val="de-CH"/>
+        </w:rPr>
+        <w:t>.12.2017</w:t>
+      </w:r>
+    </w:p>
+    <w:tbl>
+      <w:tblPr>
+        <w:tblStyle w:val="Tabellenraster"/>
+        <w:tblW w:w="9209" w:type="dxa"/>
+        <w:tblLook w:val="04A0" w:firstRow="1" w:lastRow="0" w:firstColumn="1" w:lastColumn="0" w:noHBand="0" w:noVBand="1"/>
+      </w:tblPr>
+      <w:tblGrid>
+        <w:gridCol w:w="1812"/>
+        <w:gridCol w:w="7397"/>
+      </w:tblGrid>
+      <w:tr>
+        <w:tc>
+          <w:tcPr>
+            <w:tcW w:w="1812" w:type="dxa"/>
+          </w:tcPr>
+          <w:p>
+            <w:pPr>
+              <w:rPr>
+                <w:lang w:val="de-CH"/>
+              </w:rPr>
+            </w:pPr>
+            <w:r>
+              <w:rPr>
+                <w:lang w:val="de-CH"/>
+              </w:rPr>
+              <w:t>Arbeitsstunden</w:t>
+            </w:r>
+          </w:p>
+        </w:tc>
+        <w:tc>
+          <w:tcPr>
+            <w:tcW w:w="7397" w:type="dxa"/>
+          </w:tcPr>
+          <w:p>
+            <w:pPr>
+              <w:rPr>
+                <w:lang w:val="de-CH"/>
+              </w:rPr>
+            </w:pPr>
+            <w:r>
+              <w:rPr>
+                <w:lang w:val="de-CH"/>
+              </w:rPr>
+              <w:t>13:00-1</w:t>
+            </w:r>
+            <w:r>
+              <w:rPr>
+                <w:lang w:val="de-CH"/>
+              </w:rPr>
+              <w:t>8</w:t>
+            </w:r>
+            <w:r>
+              <w:rPr>
+                <w:lang w:val="de-CH"/>
+              </w:rPr>
+              <w:t>:00</w:t>
+            </w:r>
+          </w:p>
+        </w:tc>
+      </w:tr>
+      <w:tr>
+        <w:tc>
+          <w:tcPr>
+            <w:tcW w:w="1812" w:type="dxa"/>
+          </w:tcPr>
+          <w:p>
+            <w:pPr>
+              <w:rPr>
+                <w:lang w:val="de-CH"/>
+              </w:rPr>
+            </w:pPr>
+            <w:r>
+              <w:rPr>
+                <w:lang w:val="de-CH"/>
+              </w:rPr>
+              <w:t>Ort</w:t>
+            </w:r>
+          </w:p>
+        </w:tc>
+        <w:tc>
+          <w:tcPr>
+            <w:tcW w:w="7397" w:type="dxa"/>
+          </w:tcPr>
+          <w:p>
+            <w:pPr>
+              <w:rPr>
+                <w:lang w:val="de-CH"/>
+              </w:rPr>
+            </w:pPr>
             <w:proofErr w:type="spellStart"/>
             <w:r>
               <w:rPr>
                 <w:lang w:val="de-CH"/>
               </w:rPr>
-              <w:t>Prefabs</w:t>
+              <w:t>Rotkreuz</w:t>
             </w:r>
             <w:proofErr w:type="spellEnd"/>
-            <w:r>
-              <w:rPr>
-                <w:lang w:val="de-CH"/>
-              </w:rPr>
-              <w:t xml:space="preserve"> erzeugen</w:t>
+          </w:p>
+        </w:tc>
+      </w:tr>
+      <w:tr>
+        <w:tc>
+          <w:tcPr>
+            <w:tcW w:w="1812" w:type="dxa"/>
+          </w:tcPr>
+          <w:p>
+            <w:pPr>
+              <w:rPr>
+                <w:lang w:val="de-CH"/>
+              </w:rPr>
+            </w:pPr>
+            <w:r>
+              <w:rPr>
+                <w:lang w:val="de-CH"/>
+              </w:rPr>
+              <w:t>Thema</w:t>
+            </w:r>
+          </w:p>
+        </w:tc>
+        <w:tc>
+          <w:tcPr>
+            <w:tcW w:w="7397" w:type="dxa"/>
+          </w:tcPr>
+          <w:p>
+            <w:pPr>
+              <w:rPr>
+                <w:lang w:val="de-CH"/>
+              </w:rPr>
+            </w:pPr>
+            <w:r>
+              <w:rPr>
+                <w:lang w:val="de-CH"/>
+              </w:rPr>
+              <w:t>Arbeit an der Dokumentation</w:t>
+            </w:r>
+          </w:p>
+        </w:tc>
+      </w:tr>
+      <w:tr>
+        <w:tc>
+          <w:tcPr>
+            <w:tcW w:w="1812" w:type="dxa"/>
+          </w:tcPr>
+          <w:p>
+            <w:pPr>
+              <w:rPr>
+                <w:lang w:val="de-CH"/>
+              </w:rPr>
+            </w:pPr>
+            <w:r>
+              <w:rPr>
+                <w:lang w:val="de-CH"/>
+              </w:rPr>
+              <w:t>Bemerkungen</w:t>
+            </w:r>
+          </w:p>
+        </w:tc>
+        <w:tc>
+          <w:tcPr>
+            <w:tcW w:w="7397" w:type="dxa"/>
+          </w:tcPr>
+          <w:p>
+            <w:pPr>
+              <w:rPr>
+                <w:lang w:val="de-CH"/>
+              </w:rPr>
+            </w:pPr>
+            <w:r>
+              <w:rPr>
+                <w:lang w:val="de-CH"/>
+              </w:rPr>
+              <w:t>Bis 22.12.17 werden Inhaltsverzeichnis mit Selbstständigkeitserklärung, Titelblatt, und Arbeitsaufwendungen abgeliefert.</w:t>
             </w:r>
           </w:p>
         </w:tc>

</xml_diff>